<commit_message>
Opdatering af Body main
</commit_message>
<xml_diff>
--- a/Design og implementering/Bluetooth/Modultest af datamodtagelse og -forsendelse på Body.docx
+++ b/Design og implementering/Bluetooth/Modultest af datamodtagelse og -forsendelse på Body.docx
@@ -131,7 +131,13 @@
       </w:r>
       <w:proofErr w:type="spellStart"/>
       <w:r>
-        <w:t>Bodyshiedet</w:t>
+        <w:t>Bodyshie</w:t>
+      </w:r>
+      <w:r>
+        <w:t>l</w:t>
+      </w:r>
+      <w:r>
+        <w:t>det</w:t>
       </w:r>
       <w:proofErr w:type="spellEnd"/>
       <w:r>

</xml_diff>

<commit_message>
Modultest af BT på Body er færdig
</commit_message>
<xml_diff>
--- a/Design og implementering/Bluetooth/Modultest af datamodtagelse og -forsendelse på Body.docx
+++ b/Design og implementering/Bluetooth/Modultest af datamodtagelse og -forsendelse på Body.docx
@@ -1,6 +1,6 @@
 
 <file path=word/document.xml><?xml version="1.0" encoding="utf-8"?>
-<w:document xmlns:ve="http://schemas.openxmlformats.org/markup-compatibility/2006" xmlns:o="urn:schemas-microsoft-com:office:office" xmlns:r="http://schemas.openxmlformats.org/officeDocument/2006/relationships" xmlns:m="http://schemas.openxmlformats.org/officeDocument/2006/math" xmlns:v="urn:schemas-microsoft-com:vml" xmlns:wp="http://schemas.openxmlformats.org/drawingml/2006/wordprocessingDrawing" xmlns:w10="urn:schemas-microsoft-com:office:word" xmlns:w="http://schemas.openxmlformats.org/wordprocessingml/2006/main" xmlns:wne="http://schemas.microsoft.com/office/word/2006/wordml">
+<w:document xmlns:wpc="http://schemas.microsoft.com/office/word/2010/wordprocessingCanvas" xmlns:mc="http://schemas.openxmlformats.org/markup-compatibility/2006" xmlns:o="urn:schemas-microsoft-com:office:office" xmlns:r="http://schemas.openxmlformats.org/officeDocument/2006/relationships" xmlns:m="http://schemas.openxmlformats.org/officeDocument/2006/math" xmlns:v="urn:schemas-microsoft-com:vml" xmlns:wp14="http://schemas.microsoft.com/office/word/2010/wordprocessingDrawing" xmlns:wp="http://schemas.openxmlformats.org/drawingml/2006/wordprocessingDrawing" xmlns:w10="urn:schemas-microsoft-com:office:word" xmlns:w="http://schemas.openxmlformats.org/wordprocessingml/2006/main" xmlns:w14="http://schemas.microsoft.com/office/word/2010/wordml" xmlns:w15="http://schemas.microsoft.com/office/word/2012/wordml" xmlns:wpg="http://schemas.microsoft.com/office/word/2010/wordprocessingGroup" xmlns:wpi="http://schemas.microsoft.com/office/word/2010/wordprocessingInk" xmlns:wne="http://schemas.microsoft.com/office/word/2006/wordml" xmlns:wps="http://schemas.microsoft.com/office/word/2010/wordprocessingShape" mc:Ignorable="w14 w15 wp14">
   <w:body>
     <w:p>
       <w:pPr>
@@ -25,145 +25,161 @@
         <w:t xml:space="preserve"> </w:t>
       </w:r>
       <w:r>
-        <w:t xml:space="preserve">på </w:t>
+        <w:t>på Body</w:t>
+      </w:r>
+    </w:p>
+    <w:p>
+      <w:pPr>
+        <w:rPr>
+          <w:b/>
+        </w:rPr>
+      </w:pPr>
+      <w:r>
+        <w:rPr>
+          <w:b/>
+        </w:rPr>
+        <w:t>Formål</w:t>
+      </w:r>
+    </w:p>
+    <w:p>
+      <w:r>
+        <w:t xml:space="preserve">At teste om </w:t>
+      </w:r>
+      <w:r>
+        <w:t>B</w:t>
+      </w:r>
+      <w:r>
+        <w:t>o</w:t>
+      </w:r>
+      <w:r>
+        <w:t>dy</w:t>
+      </w:r>
+      <w:r>
+        <w:t xml:space="preserve"> modtager data fra</w:t>
+      </w:r>
+      <w:r>
+        <w:t xml:space="preserve"> Bluetooth-modulet</w:t>
+      </w:r>
+      <w:r>
+        <w:t xml:space="preserve"> </w:t>
+      </w:r>
+      <w:r>
+        <w:t>HC</w:t>
+      </w:r>
+      <w:r>
+        <w:t>-</w:t>
+      </w:r>
+      <w:r>
+        <w:t>05</w:t>
+      </w:r>
+      <w:r>
+        <w:t>.</w:t>
+      </w:r>
+    </w:p>
+    <w:p>
+      <w:r>
+        <w:t>Til dette formål er</w:t>
+      </w:r>
+      <w:r>
+        <w:t xml:space="preserve"> Body</w:t>
+      </w:r>
+      <w:r>
+        <w:t xml:space="preserve"> </w:t>
+      </w:r>
+      <w:r>
+        <w:t>programme</w:t>
+      </w:r>
+      <w:r>
+        <w:t>re</w:t>
+      </w:r>
+      <w:r>
+        <w:t xml:space="preserve">t </w:t>
+      </w:r>
+      <w:r>
+        <w:t>med en FPGA-</w:t>
+      </w:r>
+      <w:r>
+        <w:t xml:space="preserve">UART. </w:t>
       </w:r>
       <w:proofErr w:type="spellStart"/>
       <w:r>
+        <w:t>UART’en</w:t>
+      </w:r>
+      <w:proofErr w:type="spellEnd"/>
+      <w:r>
+        <w:t xml:space="preserve"> er </w:t>
+      </w:r>
+      <w:r>
+        <w:t>sat op til en baud</w:t>
+      </w:r>
+      <w:r>
+        <w:t xml:space="preserve"> </w:t>
+      </w:r>
+      <w:r>
+        <w:t>rate på 115</w:t>
+      </w:r>
+      <w:r>
+        <w:t>.</w:t>
+      </w:r>
+      <w:r>
+        <w:t>200 med 8 bit</w:t>
+      </w:r>
+      <w:r>
+        <w:t>,</w:t>
+      </w:r>
+      <w:r>
+        <w:t xml:space="preserve"> </w:t>
+      </w:r>
+      <w:proofErr w:type="spellStart"/>
+      <w:r>
+        <w:t>no</w:t>
+      </w:r>
+      <w:proofErr w:type="spellEnd"/>
+      <w:r>
+        <w:t xml:space="preserve"> </w:t>
+      </w:r>
+      <w:proofErr w:type="spellStart"/>
+      <w:r>
+        <w:t>parity</w:t>
+      </w:r>
+      <w:proofErr w:type="spellEnd"/>
+      <w:r>
+        <w:t>.</w:t>
+      </w:r>
+      <w:r>
+        <w:t xml:space="preserve"> </w:t>
+      </w:r>
+      <w:r>
+        <w:t xml:space="preserve">HC-05 er forbundet </w:t>
+      </w:r>
+      <w:r>
+        <w:t>korrekt til</w:t>
+      </w:r>
+      <w:r>
+        <w:t xml:space="preserve"> Body (PSoC4)</w:t>
+      </w:r>
+      <w:r>
+        <w:t xml:space="preserve">. Der </w:t>
+      </w:r>
+      <w:proofErr w:type="spellStart"/>
+      <w:r>
+        <w:t>etbleres</w:t>
+      </w:r>
+      <w:proofErr w:type="spellEnd"/>
+      <w:r>
+        <w:t xml:space="preserve"> forbindelse til </w:t>
+      </w:r>
+      <w:r>
         <w:t>Body</w:t>
       </w:r>
+      <w:r>
+        <w:t xml:space="preserve"> fra computer via UART-terminalen </w:t>
+      </w:r>
+      <w:proofErr w:type="spellStart"/>
+      <w:r>
+        <w:t>Tera</w:t>
+      </w:r>
       <w:proofErr w:type="spellEnd"/>
-    </w:p>
-    <w:p>
-      <w:pPr>
-        <w:rPr>
-          <w:b/>
-        </w:rPr>
-      </w:pPr>
-      <w:r>
-        <w:rPr>
-          <w:b/>
-        </w:rPr>
-        <w:t>Formål</w:t>
-      </w:r>
-    </w:p>
-    <w:p>
-      <w:r>
-        <w:t xml:space="preserve">At teste om </w:t>
-      </w:r>
-      <w:proofErr w:type="spellStart"/>
-      <w:r>
-        <w:t>Bdy</w:t>
-      </w:r>
-      <w:proofErr w:type="spellEnd"/>
-      <w:r>
-        <w:t xml:space="preserve"> modtager data fra </w:t>
-      </w:r>
-      <w:r>
-        <w:t>HC05</w:t>
-      </w:r>
-    </w:p>
-    <w:p>
-      <w:r>
-        <w:t>Til dette formål er</w:t>
-      </w:r>
-      <w:r>
-        <w:t xml:space="preserve"> </w:t>
-      </w:r>
-      <w:proofErr w:type="spellStart"/>
-      <w:r>
-        <w:t>Body</w:t>
-      </w:r>
-      <w:proofErr w:type="spellEnd"/>
-      <w:r>
-        <w:t xml:space="preserve"> </w:t>
-      </w:r>
-      <w:r>
-        <w:t xml:space="preserve">programmet </w:t>
-      </w:r>
-      <w:r>
-        <w:t xml:space="preserve">med en FPGA UART. </w:t>
-      </w:r>
-      <w:proofErr w:type="spellStart"/>
-      <w:r>
-        <w:t>UART’en</w:t>
-      </w:r>
-      <w:proofErr w:type="spellEnd"/>
-      <w:r>
-        <w:t xml:space="preserve"> er </w:t>
-      </w:r>
-      <w:r>
-        <w:t xml:space="preserve">sat op til en </w:t>
-      </w:r>
-      <w:proofErr w:type="spellStart"/>
-      <w:r>
-        <w:t>baudrate</w:t>
-      </w:r>
-      <w:proofErr w:type="spellEnd"/>
-      <w:r>
-        <w:t xml:space="preserve"> på </w:t>
-      </w:r>
-      <w:proofErr w:type="gramStart"/>
-      <w:r>
-        <w:t>115200</w:t>
-      </w:r>
-      <w:proofErr w:type="gramEnd"/>
-      <w:r>
-        <w:t xml:space="preserve"> med 8 bit </w:t>
-      </w:r>
-      <w:proofErr w:type="spellStart"/>
-      <w:r>
-        <w:t>no</w:t>
-      </w:r>
-      <w:proofErr w:type="spellEnd"/>
-      <w:r>
-        <w:t xml:space="preserve"> </w:t>
-      </w:r>
-      <w:proofErr w:type="spellStart"/>
-      <w:r>
-        <w:t>parity</w:t>
-      </w:r>
-      <w:proofErr w:type="spellEnd"/>
-      <w:r>
-        <w:t>.</w:t>
-      </w:r>
-      <w:r>
-        <w:t xml:space="preserve"> </w:t>
-      </w:r>
-      <w:proofErr w:type="spellStart"/>
-      <w:r>
-        <w:t>Bodyshie</w:t>
-      </w:r>
-      <w:r>
-        <w:t>l</w:t>
-      </w:r>
-      <w:r>
-        <w:t>det</w:t>
-      </w:r>
-      <w:proofErr w:type="spellEnd"/>
-      <w:r>
-        <w:t xml:space="preserve"> er monteret på PSoC4’en og HC05 er forbundet korrekt til </w:t>
-      </w:r>
-      <w:proofErr w:type="spellStart"/>
-      <w:r>
-        <w:t>Bodyshieldet</w:t>
-      </w:r>
-      <w:proofErr w:type="spellEnd"/>
-      <w:r>
-        <w:t xml:space="preserve">. Der er oprettet forbindelse til PSoC4 fra computer via </w:t>
-      </w:r>
-      <w:proofErr w:type="spellStart"/>
-      <w:r>
-        <w:t>UART-terminalen</w:t>
-      </w:r>
-      <w:proofErr w:type="spellEnd"/>
-      <w:r>
-        <w:t xml:space="preserve"> </w:t>
-      </w:r>
-      <w:proofErr w:type="spellStart"/>
-      <w:r>
-        <w:t>Tera</w:t>
-      </w:r>
-      <w:proofErr w:type="spellEnd"/>
       <w:r>
         <w:t xml:space="preserve"> Term.</w:t>
       </w:r>
@@ -171,29 +187,45 @@
         <w:t xml:space="preserve"> Der etableres forbindelse til </w:t>
       </w:r>
       <w:r>
-        <w:t>HC05</w:t>
-      </w:r>
-      <w:r>
-        <w:t xml:space="preserve"> modulet vha. af en ekstern </w:t>
-      </w:r>
-      <w:proofErr w:type="spellStart"/>
-      <w:r>
-        <w:t>Bluetooth</w:t>
+        <w:t>HC</w:t>
       </w:r>
       <w:r>
         <w:t>-</w:t>
       </w:r>
       <w:r>
-        <w:t>enhed</w:t>
-      </w:r>
-      <w:proofErr w:type="spellEnd"/>
-      <w:r>
-        <w:t xml:space="preserve"> (i dette tilfælde en android mobiltelefon).</w:t>
-      </w:r>
-    </w:p>
-    <w:p>
-      <w:r>
-        <w:t>Testen optages og der tages billeder</w:t>
+        <w:t>05</w:t>
+      </w:r>
+      <w:r>
+        <w:t>-</w:t>
+      </w:r>
+      <w:r>
+        <w:t>modulet vha. af en ekstern Bluetooth</w:t>
+      </w:r>
+      <w:r>
+        <w:t>-</w:t>
+      </w:r>
+      <w:r>
+        <w:t xml:space="preserve">enhed (i dette tilfælde en Bluetooth-USB-adapter </w:t>
+      </w:r>
+      <w:r>
+        <w:t>til</w:t>
+      </w:r>
+      <w:r>
+        <w:t xml:space="preserve"> PC</w:t>
+      </w:r>
+      <w:r>
+        <w:t>).</w:t>
+      </w:r>
+    </w:p>
+    <w:p>
+      <w:r>
+        <w:t>Testen optages</w:t>
+      </w:r>
+      <w:r>
+        <w:t>,</w:t>
+      </w:r>
+      <w:r>
+        <w:t xml:space="preserve"> og der tages billeder</w:t>
       </w:r>
       <w:r>
         <w:t xml:space="preserve"> som dokumentation.</w:t>
@@ -204,7 +236,13 @@
         <w:t>Der er é</w:t>
       </w:r>
       <w:r>
-        <w:t>t testscenarie i denne integrationstest:</w:t>
+        <w:t xml:space="preserve">t testscenarie i denne </w:t>
+      </w:r>
+      <w:r>
+        <w:t>modul</w:t>
+      </w:r>
+      <w:r>
+        <w:t>test:</w:t>
       </w:r>
     </w:p>
     <w:p>
@@ -238,26 +276,10 @@
         <w:t>” ka</w:t>
       </w:r>
       <w:r>
-        <w:t xml:space="preserve">n sendes og modtages både i </w:t>
-      </w:r>
-      <w:proofErr w:type="spellStart"/>
-      <w:r>
-        <w:t>Body</w:t>
-      </w:r>
-      <w:r>
-        <w:t>s</w:t>
-      </w:r>
-      <w:proofErr w:type="spellEnd"/>
-      <w:r>
-        <w:t xml:space="preserve"> terminal og på den eksterne </w:t>
-      </w:r>
-      <w:proofErr w:type="spellStart"/>
-      <w:r>
-        <w:t>Bluetooth-enheds</w:t>
-      </w:r>
-      <w:proofErr w:type="spellEnd"/>
-      <w:r>
-        <w:t xml:space="preserve"> terminal.</w:t>
+        <w:t>n sendes og modtages både i Body</w:t>
+      </w:r>
+      <w:r>
+        <w:t>s terminal og på den eksterne Bluetooth-enheds terminal.</w:t>
       </w:r>
     </w:p>
     <w:p/>
@@ -283,15 +305,16 @@
         </w:numPr>
       </w:pPr>
       <w:r>
-        <w:t xml:space="preserve">PSoC4 forbindes til en af computerens </w:t>
-      </w:r>
-      <w:proofErr w:type="spellStart"/>
-      <w:r>
-        <w:t>USB-indgange</w:t>
-      </w:r>
-      <w:proofErr w:type="spellEnd"/>
-      <w:r>
-        <w:t xml:space="preserve">. </w:t>
+        <w:t>Body</w:t>
+      </w:r>
+      <w:r>
+        <w:t xml:space="preserve"> forbindes til en af computerens USB-</w:t>
+      </w:r>
+      <w:r>
+        <w:t>porte.</w:t>
+      </w:r>
+      <w:r>
+        <w:t xml:space="preserve"> </w:t>
       </w:r>
     </w:p>
     <w:p>
@@ -302,21 +325,156 @@
           <w:numId w:val="1"/>
         </w:numPr>
       </w:pPr>
-      <w:proofErr w:type="spellStart"/>
-      <w:r>
-        <w:t>PSoC</w:t>
-      </w:r>
-      <w:proofErr w:type="spellEnd"/>
+      <w:r>
+        <w:t>HC</w:t>
+      </w:r>
+      <w:r>
+        <w:t>-05-B</w:t>
+      </w:r>
+      <w:r>
+        <w:t>luetooth</w:t>
+      </w:r>
+      <w:r>
+        <w:t>-</w:t>
+      </w:r>
+      <w:r>
+        <w:t xml:space="preserve">modul monteres på </w:t>
+      </w:r>
+      <w:r>
+        <w:t>Body med følgende forbindelser</w:t>
+      </w:r>
+      <w:r>
+        <w:t xml:space="preserve"> (HC-05 </w:t>
+      </w:r>
+      <m:oMath>
+        <m:r>
+          <w:rPr>
+            <w:rFonts w:ascii="Cambria Math" w:eastAsiaTheme="minorEastAsia" w:hAnsi="Cambria Math"/>
+          </w:rPr>
+          <m:t>↔</m:t>
+        </m:r>
+      </m:oMath>
+      <w:r>
+        <w:rPr>
+          <w:rFonts w:eastAsiaTheme="minorEastAsia"/>
+        </w:rPr>
+        <w:t xml:space="preserve"> Body)</w:t>
+      </w:r>
+    </w:p>
+    <w:p>
+      <w:pPr>
+        <w:pStyle w:val="Listeafsnit"/>
+        <w:numPr>
+          <w:ilvl w:val="1"/>
+          <w:numId w:val="1"/>
+        </w:numPr>
+      </w:pPr>
+      <w:r>
+        <w:t>3.3</w:t>
+      </w:r>
       <w:r>
         <w:t xml:space="preserve"> </w:t>
       </w:r>
-      <w:proofErr w:type="spellStart"/>
-      <w:r>
-        <w:t>shield</w:t>
-      </w:r>
-      <w:proofErr w:type="spellEnd"/>
-      <w:r>
-        <w:t xml:space="preserve"> sættes nedover PSoC4. </w:t>
+      <m:oMath>
+        <m:r>
+          <w:rPr>
+            <w:rFonts w:ascii="Cambria Math" w:eastAsiaTheme="minorEastAsia" w:hAnsi="Cambria Math"/>
+          </w:rPr>
+          <m:t>↔</m:t>
+        </m:r>
+      </m:oMath>
+      <w:r>
+        <w:rPr>
+          <w:rFonts w:eastAsiaTheme="minorEastAsia"/>
+        </w:rPr>
+        <w:t xml:space="preserve"> V3.3_EXT</w:t>
+      </w:r>
+    </w:p>
+    <w:p>
+      <w:pPr>
+        <w:pStyle w:val="Listeafsnit"/>
+        <w:numPr>
+          <w:ilvl w:val="1"/>
+          <w:numId w:val="1"/>
+        </w:numPr>
+      </w:pPr>
+      <w:r>
+        <w:rPr>
+          <w:rFonts w:eastAsiaTheme="minorEastAsia"/>
+        </w:rPr>
+        <w:t xml:space="preserve">GND </w:t>
+      </w:r>
+      <m:oMath>
+        <m:r>
+          <w:rPr>
+            <w:rFonts w:ascii="Cambria Math" w:eastAsiaTheme="minorEastAsia" w:hAnsi="Cambria Math"/>
+          </w:rPr>
+          <m:t>↔</m:t>
+        </m:r>
+      </m:oMath>
+      <w:r>
+        <w:rPr>
+          <w:rFonts w:eastAsiaTheme="minorEastAsia"/>
+        </w:rPr>
+        <w:t xml:space="preserve"> GND</w:t>
+      </w:r>
+    </w:p>
+    <w:p>
+      <w:pPr>
+        <w:pStyle w:val="Listeafsnit"/>
+        <w:numPr>
+          <w:ilvl w:val="1"/>
+          <w:numId w:val="1"/>
+        </w:numPr>
+      </w:pPr>
+      <w:r>
+        <w:rPr>
+          <w:rFonts w:eastAsiaTheme="minorEastAsia"/>
+        </w:rPr>
+        <w:t xml:space="preserve">RXD </w:t>
+      </w:r>
+      <m:oMath>
+        <m:r>
+          <w:rPr>
+            <w:rFonts w:ascii="Cambria Math" w:eastAsiaTheme="minorEastAsia" w:hAnsi="Cambria Math"/>
+          </w:rPr>
+          <m:t>↔</m:t>
+        </m:r>
+      </m:oMath>
+      <w:r>
+        <w:rPr>
+          <w:rFonts w:eastAsiaTheme="minorEastAsia"/>
+        </w:rPr>
+        <w:t xml:space="preserve"> P12_7</w:t>
+      </w:r>
+    </w:p>
+    <w:p>
+      <w:pPr>
+        <w:pStyle w:val="Listeafsnit"/>
+        <w:numPr>
+          <w:ilvl w:val="1"/>
+          <w:numId w:val="1"/>
+        </w:numPr>
+      </w:pPr>
+      <w:r>
+        <w:rPr>
+          <w:rFonts w:eastAsiaTheme="minorEastAsia"/>
+        </w:rPr>
+        <w:t xml:space="preserve">TXD </w:t>
+      </w:r>
+      <m:oMath>
+        <m:r>
+          <w:rPr>
+            <w:rFonts w:ascii="Cambria Math" w:eastAsiaTheme="minorEastAsia" w:hAnsi="Cambria Math"/>
+          </w:rPr>
+          <m:t>↔</m:t>
+        </m:r>
+      </m:oMath>
+      <w:r>
+        <w:rPr>
+          <w:rFonts w:eastAsiaTheme="minorEastAsia"/>
+        </w:rPr>
+        <w:t xml:space="preserve"> P12_6</w:t>
       </w:r>
     </w:p>
     <w:p>
@@ -328,21 +486,7 @@
         </w:numPr>
       </w:pPr>
       <w:r>
-        <w:t xml:space="preserve">HC05 </w:t>
-      </w:r>
-      <w:proofErr w:type="spellStart"/>
-      <w:r>
-        <w:t>bluetoothmodul</w:t>
-      </w:r>
-      <w:proofErr w:type="spellEnd"/>
-      <w:r>
-        <w:t xml:space="preserve"> monteres på PSoC4 jf. </w:t>
-      </w:r>
-      <w:r>
-        <w:t>Montering af modul HC05(R</w:t>
-      </w:r>
-      <w:r>
-        <w:t>EFERNCE i produktdokumentation)</w:t>
+        <w:t>PC parres med HC-05 over Bluetooth</w:t>
       </w:r>
     </w:p>
     <w:p>
@@ -354,21 +498,13 @@
         </w:numPr>
       </w:pPr>
       <w:r>
-        <w:t xml:space="preserve">PSoC4 programmeres med </w:t>
-      </w:r>
-      <w:r>
-        <w:t>UART_TEST_Version_1</w:t>
-      </w:r>
-      <w:proofErr w:type="gramStart"/>
-      <w:r>
-        <w:t>???</w:t>
-      </w:r>
-      <w:proofErr w:type="gramEnd"/>
-      <w:r>
-        <w:t>(SKAL NOK</w:t>
-      </w:r>
-      <w:r>
-        <w:t xml:space="preserve"> RETTES)</w:t>
+        <w:t xml:space="preserve">Et terminalprogram startes på </w:t>
+      </w:r>
+      <w:r>
+        <w:t>PC</w:t>
+      </w:r>
+      <w:r>
+        <w:t xml:space="preserve"> med Bluetooth-USB-adapter</w:t>
       </w:r>
     </w:p>
     <w:p>
@@ -380,123 +516,205 @@
         </w:numPr>
       </w:pPr>
       <w:r>
-        <w:t xml:space="preserve">Den eksterne </w:t>
-      </w:r>
-      <w:proofErr w:type="spellStart"/>
-      <w:r>
-        <w:t>Bluetooth-enhed</w:t>
-      </w:r>
-      <w:proofErr w:type="spellEnd"/>
-      <w:r>
-        <w:t xml:space="preserve"> parres med HC05modulet.</w:t>
-      </w:r>
-    </w:p>
-    <w:p>
-      <w:pPr>
-        <w:pStyle w:val="Listeafsnit"/>
-        <w:numPr>
-          <w:ilvl w:val="0"/>
-          <w:numId w:val="1"/>
-        </w:numPr>
-      </w:pPr>
-      <w:r>
-        <w:t xml:space="preserve">Et terminalprogram startes på den eksterne </w:t>
-      </w:r>
-      <w:proofErr w:type="spellStart"/>
-      <w:r>
-        <w:t>Bluetooth</w:t>
-      </w:r>
-      <w:proofErr w:type="spellEnd"/>
+        <w:rPr>
+          <w:noProof/>
+          <w:lang w:eastAsia="da-DK"/>
+        </w:rPr>
+        <w:pict>
+          <v:oval id="_x0000_s1026" style="position:absolute;left:0;text-align:left;margin-left:28.2pt;margin-top:17.75pt;width:137.9pt;height:94.95pt;z-index:251658240" filled="f" strokecolor="red" strokeweight="2pt"/>
+        </w:pict>
+      </w:r>
+      <w:r>
+        <w:t>Et terminalprogram startes på PC med UART-forbindelse til Body</w:t>
+      </w:r>
     </w:p>
     <w:p>
       <w:pPr>
         <w:keepNext/>
-        <w:ind w:firstLine="360"/>
-      </w:pPr>
+        <w:ind w:firstLine="720"/>
+      </w:pPr>
+      <w:r>
+        <w:rPr>
+          <w:b/>
+          <w:noProof/>
+          <w:lang w:eastAsia="da-DK"/>
+        </w:rPr>
+        <w:drawing>
+          <wp:inline distT="0" distB="0" distL="0" distR="0">
+            <wp:extent cx="3376115" cy="2121919"/>
+            <wp:effectExtent l="0" t="0" r="0" b="0"/>
+            <wp:docPr id="1" name="Billede 1" descr="C:\Users\Kristoffer\AppData\Local\Microsoft\Windows\INetCache\Content.Word\2014-12-09 11.02.03.jpg"/>
+            <wp:cNvGraphicFramePr>
+              <a:graphicFrameLocks xmlns:a="http://schemas.openxmlformats.org/drawingml/2006/main" noChangeAspect="1"/>
+            </wp:cNvGraphicFramePr>
+            <a:graphic xmlns:a="http://schemas.openxmlformats.org/drawingml/2006/main">
+              <a:graphicData uri="http://schemas.openxmlformats.org/drawingml/2006/picture">
+                <pic:pic xmlns:pic="http://schemas.openxmlformats.org/drawingml/2006/picture">
+                  <pic:nvPicPr>
+                    <pic:cNvPr id="0" name="Picture 3" descr="C:\Users\Kristoffer\AppData\Local\Microsoft\Windows\INetCache\Content.Word\2014-12-09 11.02.03.jpg"/>
+                    <pic:cNvPicPr>
+                      <a:picLocks noChangeAspect="1" noChangeArrowheads="1"/>
+                    </pic:cNvPicPr>
+                  </pic:nvPicPr>
+                  <pic:blipFill>
+                    <a:blip r:embed="rId7" cstate="print">
+                      <a:extLst>
+                        <a:ext uri="{28A0092B-C50C-407E-A947-70E740481C1C}">
+                          <a14:useLocalDpi xmlns:a14="http://schemas.microsoft.com/office/drawing/2010/main" val="0"/>
+                        </a:ext>
+                      </a:extLst>
+                    </a:blip>
+                    <a:srcRect/>
+                    <a:stretch>
+                      <a:fillRect/>
+                    </a:stretch>
+                  </pic:blipFill>
+                  <pic:spPr bwMode="auto">
+                    <a:xfrm>
+                      <a:off x="0" y="0"/>
+                      <a:ext cx="3402045" cy="2138216"/>
+                    </a:xfrm>
+                    <a:prstGeom prst="rect">
+                      <a:avLst/>
+                    </a:prstGeom>
+                    <a:noFill/>
+                    <a:ln>
+                      <a:noFill/>
+                    </a:ln>
+                  </pic:spPr>
+                </pic:pic>
+              </a:graphicData>
+            </a:graphic>
+          </wp:inline>
+        </w:drawing>
+      </w:r>
     </w:p>
     <w:p>
       <w:pPr>
         <w:pStyle w:val="Billedtekst"/>
-      </w:pPr>
-      <w:r>
+        <w:ind w:firstLine="720"/>
+      </w:pPr>
+      <w:r>
+        <w:rPr>
+          <w:b/>
+        </w:rPr>
         <w:t xml:space="preserve">Figur </w:t>
       </w:r>
-      <w:fldSimple w:instr=" SEQ Figur \* ARABIC ">
-        <w:r>
-          <w:rPr>
-            <w:noProof/>
-          </w:rPr>
-          <w:t>1</w:t>
-        </w:r>
-      </w:fldSimple>
-      <w:r>
-        <w:t>: Testopstilling til integrationstest af forsendelse</w:t>
-      </w:r>
-    </w:p>
-    <w:p>
-      <w:r>
-        <w:t xml:space="preserve">Herover ses testopstillingen. De </w:t>
+      <w:r>
+        <w:rPr>
+          <w:b/>
+        </w:rPr>
+        <w:fldChar w:fldCharType="begin"/>
+      </w:r>
+      <w:r>
+        <w:rPr>
+          <w:b/>
+        </w:rPr>
+        <w:instrText xml:space="preserve"> SEQ Figur \* ARABIC </w:instrText>
+      </w:r>
+      <w:r>
+        <w:rPr>
+          <w:b/>
+        </w:rPr>
+        <w:fldChar w:fldCharType="separate"/>
+      </w:r>
+      <w:r>
+        <w:rPr>
+          <w:b/>
+          <w:noProof/>
+        </w:rPr>
+        <w:t>1</w:t>
+      </w:r>
+      <w:r>
+        <w:rPr>
+          <w:b/>
+          <w:noProof/>
+        </w:rPr>
+        <w:fldChar w:fldCharType="end"/>
+      </w:r>
+      <w:r>
+        <w:t xml:space="preserve"> Testopstilling til modul</w:t>
+      </w:r>
+      <w:r>
+        <w:t>test af forsendelse</w:t>
+      </w:r>
+    </w:p>
+    <w:p>
+      <w:r>
+        <w:rPr>
+          <w:b/>
+          <w:color w:val="1F497D" w:themeColor="text2"/>
+        </w:rPr>
+        <w:t>Figur XX</w:t>
+      </w:r>
+      <w:r>
+        <w:rPr>
+          <w:b/>
+        </w:rPr>
+        <w:t xml:space="preserve"> </w:t>
+      </w:r>
+      <w:r>
+        <w:t>viser</w:t>
+      </w:r>
+      <w:r>
+        <w:t xml:space="preserve"> testopstillingen. De</w:t>
+      </w:r>
+      <w:r>
+        <w:t>n</w:t>
+      </w:r>
+      <w:r>
+        <w:t xml:space="preserve"> </w:t>
       </w:r>
       <w:r>
         <w:rPr>
           <w:color w:val="FF0000"/>
         </w:rPr>
-        <w:t xml:space="preserve">røde cirkler </w:t>
-      </w:r>
-      <w:r>
-        <w:t xml:space="preserve">markerer hvor RJ11 kablet skal forbindes. Den </w:t>
-      </w:r>
-      <w:r>
-        <w:rPr>
-          <w:color w:val="0070C0"/>
-        </w:rPr>
-        <w:t xml:space="preserve">blå cirkel </w:t>
-      </w:r>
-      <w:r>
-        <w:t xml:space="preserve">markerer hvor jumperen sættes til GND. Den </w:t>
-      </w:r>
-      <w:r>
-        <w:rPr>
-          <w:color w:val="00B050"/>
-        </w:rPr>
-        <w:t xml:space="preserve">grønne cirkel </w:t>
-      </w:r>
-      <w:r>
-        <w:t xml:space="preserve">marker hvor </w:t>
-      </w:r>
-      <w:proofErr w:type="spellStart"/>
-      <w:r>
-        <w:t>resetknappen</w:t>
-      </w:r>
-      <w:proofErr w:type="spellEnd"/>
-      <w:r>
-        <w:t xml:space="preserve"> er placeret. </w:t>
-      </w:r>
-    </w:p>
-    <w:p>
-      <w:pPr>
-        <w:rPr>
-          <w:b/>
-        </w:rPr>
-      </w:pPr>
-    </w:p>
-    <w:p>
-      <w:pPr>
-        <w:rPr>
-          <w:b/>
-        </w:rPr>
-      </w:pPr>
-    </w:p>
-    <w:p>
-      <w:pPr>
-        <w:rPr>
-          <w:b/>
-        </w:rPr>
-      </w:pPr>
-      <w:r>
-        <w:rPr>
-          <w:b/>
-        </w:rPr>
+        <w:t>røde cirk</w:t>
+      </w:r>
+      <w:r>
+        <w:rPr>
+          <w:color w:val="FF0000"/>
+        </w:rPr>
+        <w:t>el</w:t>
+      </w:r>
+      <w:r>
+        <w:rPr>
+          <w:color w:val="FF0000"/>
+        </w:rPr>
+        <w:t xml:space="preserve"> </w:t>
+      </w:r>
+      <w:r>
+        <w:t xml:space="preserve">markerer </w:t>
+      </w:r>
+      <w:r>
+        <w:t>HC-05-Bluetooth-modulet.</w:t>
+      </w:r>
+    </w:p>
+    <w:p>
+      <w:pPr>
+        <w:spacing w:after="200" w:line="276" w:lineRule="auto"/>
+        <w:rPr>
+          <w:b/>
+        </w:rPr>
+      </w:pPr>
+      <w:r>
+        <w:rPr>
+          <w:b/>
+        </w:rPr>
+        <w:br w:type="page"/>
+      </w:r>
+    </w:p>
+    <w:p>
+      <w:pPr>
+        <w:rPr>
+          <w:b/>
+        </w:rPr>
+      </w:pPr>
+      <w:r>
+        <w:rPr>
+          <w:b/>
+        </w:rPr>
+        <w:lastRenderedPageBreak/>
         <w:t xml:space="preserve">Test </w:t>
       </w:r>
     </w:p>
@@ -509,7 +727,10 @@
         </w:numPr>
       </w:pPr>
       <w:r>
-        <w:t xml:space="preserve">Opsæt systemet som beskrevet ovenfor. </w:t>
+        <w:t xml:space="preserve">Opsæt </w:t>
+      </w:r>
+      <w:r>
+        <w:t>systemet som beskrevet ovenfor</w:t>
       </w:r>
     </w:p>
     <w:p>
@@ -539,13 +760,8 @@
       <w:r>
         <w:t xml:space="preserve">” i den eksterne </w:t>
       </w:r>
-      <w:proofErr w:type="spellStart"/>
       <w:r>
         <w:t>Bluetooth-enhedsterminal</w:t>
-      </w:r>
-      <w:proofErr w:type="spellEnd"/>
-      <w:r>
-        <w:t>.</w:t>
       </w:r>
     </w:p>
     <w:p>
@@ -568,7 +784,7 @@
         <w:t xml:space="preserve"> Terms</w:t>
       </w:r>
       <w:r>
-        <w:t xml:space="preserve"> terminal.</w:t>
+        <w:t xml:space="preserve"> terminal</w:t>
       </w:r>
     </w:p>
     <w:p>
@@ -613,7 +829,7 @@
         <w:t xml:space="preserve"> Terms</w:t>
       </w:r>
       <w:r>
-        <w:t xml:space="preserve"> terminal.</w:t>
+        <w:t xml:space="preserve"> terminal</w:t>
       </w:r>
     </w:p>
     <w:p>
@@ -625,96 +841,255 @@
         </w:numPr>
       </w:pPr>
       <w:r>
-        <w:t xml:space="preserve">Der observeres om det bliver udskrevet på den eksterne </w:t>
+        <w:t>Der observeres om det bliver udskrevet på den ek</w:t>
+      </w:r>
+      <w:r>
+        <w:t>sterne Bluetooth-enhedsterminal</w:t>
+      </w:r>
+    </w:p>
+    <w:p>
+      <w:pPr>
+        <w:rPr>
+          <w:b/>
+        </w:rPr>
+      </w:pPr>
+      <w:r>
+        <w:rPr>
+          <w:b/>
+        </w:rPr>
+        <w:t>Forventet resultat</w:t>
+      </w:r>
+    </w:p>
+    <w:p>
+      <w:r>
+        <w:t xml:space="preserve">Det forventes at der </w:t>
+      </w:r>
+      <w:r>
+        <w:t xml:space="preserve">er </w:t>
+      </w:r>
+      <w:r>
+        <w:t>udskr</w:t>
+      </w:r>
+      <w:r>
+        <w:t>e</w:t>
+      </w:r>
+      <w:r>
+        <w:t>ve</w:t>
+      </w:r>
+      <w:r>
+        <w:t>t</w:t>
+      </w:r>
+      <w:r>
+        <w:t xml:space="preserve"> ”</w:t>
       </w:r>
       <w:proofErr w:type="spellStart"/>
       <w:r>
-        <w:t>Bluetooth-enhedsterminal</w:t>
+        <w:t>Hello</w:t>
       </w:r>
       <w:proofErr w:type="spellEnd"/>
       <w:r>
-        <w:t>.</w:t>
-      </w:r>
-    </w:p>
-    <w:p>
-      <w:pPr>
-        <w:rPr>
-          <w:b/>
-        </w:rPr>
-      </w:pPr>
-      <w:r>
-        <w:rPr>
-          <w:b/>
-        </w:rPr>
-        <w:t>Forventet resultat</w:t>
-      </w:r>
-    </w:p>
-    <w:p>
-      <w:r>
-        <w:t>Det forventes at der udskrives ”</w:t>
+        <w:t xml:space="preserve"> </w:t>
       </w:r>
       <w:proofErr w:type="spellStart"/>
       <w:r>
-        <w:t>Hello</w:t>
+        <w:t>world</w:t>
       </w:r>
       <w:proofErr w:type="spellEnd"/>
       <w:r>
+        <w:t>” i begge terminaler efter overstående handlinger er udført.</w:t>
+      </w:r>
+    </w:p>
+    <w:p>
+      <w:pPr>
+        <w:rPr>
+          <w:b/>
+        </w:rPr>
+      </w:pPr>
+      <w:r>
+        <w:rPr>
+          <w:b/>
+        </w:rPr>
+        <w:t>Resultat</w:t>
+      </w:r>
+    </w:p>
+    <w:p>
+      <w:pPr>
+        <w:keepNext/>
+      </w:pPr>
+      <w:r>
+        <w:rPr>
+          <w:b/>
+          <w:color w:val="1F497D" w:themeColor="text2"/>
+        </w:rPr>
+        <w:t>Figur XX</w:t>
+      </w:r>
+      <w:r>
+        <w:rPr>
+          <w:b/>
+        </w:rPr>
         <w:t xml:space="preserve"> </w:t>
       </w:r>
-      <w:proofErr w:type="spellStart"/>
-      <w:r>
-        <w:t>world</w:t>
-      </w:r>
-      <w:proofErr w:type="spellEnd"/>
-      <w:r>
-        <w:t>” i begge terminaler efter overstående handlinger er udført.</w:t>
-      </w:r>
-    </w:p>
-    <w:p>
-      <w:pPr>
-        <w:rPr>
-          <w:b/>
-        </w:rPr>
-      </w:pPr>
-      <w:r>
-        <w:rPr>
-          <w:b/>
-        </w:rPr>
-        <w:t>Resultat</w:t>
+      <w:r>
+        <w:t>viser observationen fra testens punkt 3.</w:t>
       </w:r>
     </w:p>
     <w:p>
       <w:pPr>
         <w:keepNext/>
-      </w:pPr>
+        <w:ind w:firstLine="360"/>
+      </w:pPr>
+      <w:r>
+        <w:pict>
+          <v:shapetype id="_x0000_t75" coordsize="21600,21600" o:spt="75" o:preferrelative="t" path="m@4@5l@4@11@9@11@9@5xe" filled="f" stroked="f">
+            <v:stroke joinstyle="miter"/>
+            <v:formulas>
+              <v:f eqn="if lineDrawn pixelLineWidth 0"/>
+              <v:f eqn="sum @0 1 0"/>
+              <v:f eqn="sum 0 0 @1"/>
+              <v:f eqn="prod @2 1 2"/>
+              <v:f eqn="prod @3 21600 pixelWidth"/>
+              <v:f eqn="prod @3 21600 pixelHeight"/>
+              <v:f eqn="sum @0 0 1"/>
+              <v:f eqn="prod @6 1 2"/>
+              <v:f eqn="prod @7 21600 pixelWidth"/>
+              <v:f eqn="sum @8 21600 0"/>
+              <v:f eqn="prod @7 21600 pixelHeight"/>
+              <v:f eqn="sum @10 21600 0"/>
+            </v:formulas>
+            <v:path o:extrusionok="f" gradientshapeok="t" o:connecttype="rect"/>
+            <o:lock v:ext="edit" aspectratio="t"/>
+          </v:shapetype>
+          <v:shape id="_x0000_i1026" type="#_x0000_t75" style="width:172.55pt;height:63.85pt">
+            <v:imagedata r:id="rId8" o:title="Hello world Body"/>
+          </v:shape>
+        </w:pict>
+      </w:r>
     </w:p>
     <w:p>
       <w:pPr>
         <w:pStyle w:val="Billedtekst"/>
-      </w:pPr>
-      <w:r>
+        <w:ind w:firstLine="360"/>
+      </w:pPr>
+      <w:r>
+        <w:rPr>
+          <w:b/>
+        </w:rPr>
         <w:t xml:space="preserve">Figur </w:t>
       </w:r>
-      <w:fldSimple w:instr=" SEQ Figur \* ARABIC ">
-        <w:r>
-          <w:rPr>
-            <w:noProof/>
-          </w:rPr>
-          <w:t>2</w:t>
-        </w:r>
-      </w:fldSimple>
-      <w:r>
-        <w:t>: Oscilloskop billede</w:t>
-      </w:r>
-    </w:p>
-    <w:p>
-      <w:pPr>
-        <w:pStyle w:val="Listeafsnit"/>
-        <w:numPr>
-          <w:ilvl w:val="0"/>
-          <w:numId w:val="3"/>
-        </w:numPr>
-      </w:pPr>
+      <w:r>
+        <w:rPr>
+          <w:b/>
+        </w:rPr>
+        <w:fldChar w:fldCharType="begin"/>
+      </w:r>
+      <w:r>
+        <w:rPr>
+          <w:b/>
+        </w:rPr>
+        <w:instrText xml:space="preserve"> SEQ Figur \* ARABIC </w:instrText>
+      </w:r>
+      <w:r>
+        <w:rPr>
+          <w:b/>
+        </w:rPr>
+        <w:fldChar w:fldCharType="separate"/>
+      </w:r>
+      <w:r>
+        <w:rPr>
+          <w:b/>
+          <w:noProof/>
+        </w:rPr>
+        <w:t>2</w:t>
+      </w:r>
+      <w:r>
+        <w:rPr>
+          <w:b/>
+        </w:rPr>
+        <w:fldChar w:fldCharType="end"/>
+      </w:r>
+      <w:r>
+        <w:t xml:space="preserve"> Udskrift af besked fra PC til Body</w:t>
+      </w:r>
+    </w:p>
+    <w:p>
+      <w:pPr>
+        <w:keepNext/>
+      </w:pPr>
+      <w:r>
+        <w:rPr>
+          <w:b/>
+          <w:color w:val="1F497D" w:themeColor="text2"/>
+        </w:rPr>
+        <w:t>Figur XX</w:t>
+      </w:r>
+      <w:r>
+        <w:t xml:space="preserve"> viser observationen fra testens punkt 5.</w:t>
+      </w:r>
+    </w:p>
+    <w:p>
+      <w:pPr>
+        <w:keepNext/>
+        <w:ind w:firstLine="360"/>
+      </w:pPr>
+      <w:r>
+        <w:pict>
+          <v:shape id="_x0000_i1025" type="#_x0000_t75" style="width:368.15pt;height:80.15pt">
+            <v:imagedata r:id="rId9" o:title="Skærmbillede 2014-12-09 11.25.12"/>
+          </v:shape>
+        </w:pict>
+      </w:r>
+    </w:p>
+    <w:p>
+      <w:pPr>
+        <w:pStyle w:val="Billedtekst"/>
+        <w:ind w:firstLine="360"/>
+      </w:pPr>
+      <w:r>
+        <w:rPr>
+          <w:b/>
+        </w:rPr>
+        <w:t xml:space="preserve">Figur </w:t>
+      </w:r>
+      <w:r>
+        <w:rPr>
+          <w:b/>
+        </w:rPr>
+        <w:fldChar w:fldCharType="begin"/>
+      </w:r>
+      <w:r>
+        <w:rPr>
+          <w:b/>
+        </w:rPr>
+        <w:instrText xml:space="preserve"> SEQ Figur \* ARABIC </w:instrText>
+      </w:r>
+      <w:r>
+        <w:rPr>
+          <w:b/>
+        </w:rPr>
+        <w:fldChar w:fldCharType="separate"/>
+      </w:r>
+      <w:r>
+        <w:rPr>
+          <w:b/>
+          <w:noProof/>
+        </w:rPr>
+        <w:t>3</w:t>
+      </w:r>
+      <w:r>
+        <w:rPr>
+          <w:b/>
+          <w:noProof/>
+        </w:rPr>
+        <w:fldChar w:fldCharType="end"/>
+      </w:r>
+      <w:r>
+        <w:t xml:space="preserve"> </w:t>
+      </w:r>
+      <w:r>
+        <w:t>Udskrift af besked sendt fra Body til PC</w:t>
+      </w:r>
+    </w:p>
+    <w:p>
       <w:r>
         <w:t xml:space="preserve">Der </w:t>
       </w:r>
@@ -726,6 +1101,10 @@
       <w:r>
         <w:t>Testen er godkendt.</w:t>
       </w:r>
+    </w:p>
+    <w:p>
+      <w:bookmarkStart w:id="0" w:name="_GoBack"/>
+      <w:bookmarkEnd w:id="0"/>
     </w:p>
     <w:p/>
     <w:p/>
@@ -733,20 +1112,17 @@
     <w:p/>
     <w:p/>
     <w:p/>
-    <w:p/>
-    <w:p>
-      <w:pPr>
-        <w:rPr>
-          <w:b/>
-        </w:rPr>
-      </w:pPr>
-      <w:bookmarkStart w:id="0" w:name="_GoBack"/>
-      <w:bookmarkEnd w:id="0"/>
+    <w:p>
+      <w:pPr>
+        <w:rPr>
+          <w:b/>
+        </w:rPr>
+      </w:pPr>
     </w:p>
     <w:p/>
     <w:p/>
     <w:sectPr>
-      <w:footerReference w:type="default" r:id="rId7"/>
+      <w:footerReference w:type="default" r:id="rId10"/>
       <w:pgSz w:w="11906" w:h="16838"/>
       <w:pgMar w:top="1701" w:right="1134" w:bottom="1701" w:left="1134" w:header="708" w:footer="708" w:gutter="0"/>
       <w:cols w:space="708"/>
@@ -757,7 +1133,7 @@
 </file>
 
 <file path=word/endnotes.xml><?xml version="1.0" encoding="utf-8"?>
-<w:endnotes xmlns:ve="http://schemas.openxmlformats.org/markup-compatibility/2006" xmlns:o="urn:schemas-microsoft-com:office:office" xmlns:r="http://schemas.openxmlformats.org/officeDocument/2006/relationships" xmlns:m="http://schemas.openxmlformats.org/officeDocument/2006/math" xmlns:v="urn:schemas-microsoft-com:vml" xmlns:wp="http://schemas.openxmlformats.org/drawingml/2006/wordprocessingDrawing" xmlns:w10="urn:schemas-microsoft-com:office:word" xmlns:w="http://schemas.openxmlformats.org/wordprocessingml/2006/main" xmlns:wne="http://schemas.microsoft.com/office/word/2006/wordml">
+<w:endnotes xmlns:wpc="http://schemas.microsoft.com/office/word/2010/wordprocessingCanvas" xmlns:mc="http://schemas.openxmlformats.org/markup-compatibility/2006" xmlns:o="urn:schemas-microsoft-com:office:office" xmlns:r="http://schemas.openxmlformats.org/officeDocument/2006/relationships" xmlns:m="http://schemas.openxmlformats.org/officeDocument/2006/math" xmlns:v="urn:schemas-microsoft-com:vml" xmlns:wp14="http://schemas.microsoft.com/office/word/2010/wordprocessingDrawing" xmlns:wp="http://schemas.openxmlformats.org/drawingml/2006/wordprocessingDrawing" xmlns:w10="urn:schemas-microsoft-com:office:word" xmlns:w="http://schemas.openxmlformats.org/wordprocessingml/2006/main" xmlns:w14="http://schemas.microsoft.com/office/word/2010/wordml" xmlns:w15="http://schemas.microsoft.com/office/word/2012/wordml" xmlns:wpg="http://schemas.microsoft.com/office/word/2010/wordprocessingGroup" xmlns:wpi="http://schemas.microsoft.com/office/word/2010/wordprocessingInk" xmlns:wne="http://schemas.microsoft.com/office/word/2006/wordml" xmlns:wps="http://schemas.microsoft.com/office/word/2010/wordprocessingShape" mc:Ignorable="w14 w15 wp14">
   <w:endnote w:type="separator" w:id="-1">
     <w:p>
       <w:pPr>
@@ -782,7 +1158,7 @@
 </file>
 
 <file path=word/footer1.xml><?xml version="1.0" encoding="utf-8"?>
-<w:ftr xmlns:ve="http://schemas.openxmlformats.org/markup-compatibility/2006" xmlns:o="urn:schemas-microsoft-com:office:office" xmlns:r="http://schemas.openxmlformats.org/officeDocument/2006/relationships" xmlns:m="http://schemas.openxmlformats.org/officeDocument/2006/math" xmlns:v="urn:schemas-microsoft-com:vml" xmlns:wp="http://schemas.openxmlformats.org/drawingml/2006/wordprocessingDrawing" xmlns:w10="urn:schemas-microsoft-com:office:word" xmlns:w="http://schemas.openxmlformats.org/wordprocessingml/2006/main" xmlns:wne="http://schemas.microsoft.com/office/word/2006/wordml">
+<w:ftr xmlns:wpc="http://schemas.microsoft.com/office/word/2010/wordprocessingCanvas" xmlns:mc="http://schemas.openxmlformats.org/markup-compatibility/2006" xmlns:o="urn:schemas-microsoft-com:office:office" xmlns:r="http://schemas.openxmlformats.org/officeDocument/2006/relationships" xmlns:m="http://schemas.openxmlformats.org/officeDocument/2006/math" xmlns:v="urn:schemas-microsoft-com:vml" xmlns:wp14="http://schemas.microsoft.com/office/word/2010/wordprocessingDrawing" xmlns:wp="http://schemas.openxmlformats.org/drawingml/2006/wordprocessingDrawing" xmlns:w10="urn:schemas-microsoft-com:office:word" xmlns:w="http://schemas.openxmlformats.org/wordprocessingml/2006/main" xmlns:w14="http://schemas.microsoft.com/office/word/2010/wordml" xmlns:w15="http://schemas.microsoft.com/office/word/2012/wordml" xmlns:wpg="http://schemas.microsoft.com/office/word/2010/wordprocessingGroup" xmlns:wpi="http://schemas.microsoft.com/office/word/2010/wordprocessingInk" xmlns:wne="http://schemas.microsoft.com/office/word/2006/wordml" xmlns:wps="http://schemas.microsoft.com/office/word/2010/wordprocessingShape" mc:Ignorable="w14 w15 wp14">
   <w:sdt>
     <w:sdtPr>
       <w:id w:val="544106936"/>
@@ -791,6 +1167,7 @@
         <w:docPartUnique/>
       </w:docPartObj>
     </w:sdtPr>
+    <w:sdtEndPr/>
     <w:sdtContent>
       <w:sdt>
         <w:sdtPr>
@@ -800,6 +1177,7 @@
             <w:docPartUnique/>
           </w:docPartObj>
         </w:sdtPr>
+        <w:sdtEndPr/>
         <w:sdtContent>
           <w:p>
             <w:pPr>
@@ -840,7 +1218,7 @@
                 <w:bCs/>
                 <w:noProof/>
               </w:rPr>
-              <w:t>1</w:t>
+              <w:t>3</w:t>
             </w:r>
             <w:r>
               <w:rPr>
@@ -885,7 +1263,7 @@
                 <w:bCs/>
                 <w:noProof/>
               </w:rPr>
-              <w:t>2</w:t>
+              <w:t>3</w:t>
             </w:r>
             <w:r>
               <w:rPr>
@@ -910,7 +1288,7 @@
 </file>
 
 <file path=word/footnotes.xml><?xml version="1.0" encoding="utf-8"?>
-<w:footnotes xmlns:ve="http://schemas.openxmlformats.org/markup-compatibility/2006" xmlns:o="urn:schemas-microsoft-com:office:office" xmlns:r="http://schemas.openxmlformats.org/officeDocument/2006/relationships" xmlns:m="http://schemas.openxmlformats.org/officeDocument/2006/math" xmlns:v="urn:schemas-microsoft-com:vml" xmlns:wp="http://schemas.openxmlformats.org/drawingml/2006/wordprocessingDrawing" xmlns:w10="urn:schemas-microsoft-com:office:word" xmlns:w="http://schemas.openxmlformats.org/wordprocessingml/2006/main" xmlns:wne="http://schemas.microsoft.com/office/word/2006/wordml">
+<w:footnotes xmlns:wpc="http://schemas.microsoft.com/office/word/2010/wordprocessingCanvas" xmlns:mc="http://schemas.openxmlformats.org/markup-compatibility/2006" xmlns:o="urn:schemas-microsoft-com:office:office" xmlns:r="http://schemas.openxmlformats.org/officeDocument/2006/relationships" xmlns:m="http://schemas.openxmlformats.org/officeDocument/2006/math" xmlns:v="urn:schemas-microsoft-com:vml" xmlns:wp14="http://schemas.microsoft.com/office/word/2010/wordprocessingDrawing" xmlns:wp="http://schemas.openxmlformats.org/drawingml/2006/wordprocessingDrawing" xmlns:w10="urn:schemas-microsoft-com:office:word" xmlns:w="http://schemas.openxmlformats.org/wordprocessingml/2006/main" xmlns:w14="http://schemas.microsoft.com/office/word/2010/wordml" xmlns:w15="http://schemas.microsoft.com/office/word/2012/wordml" xmlns:wpg="http://schemas.microsoft.com/office/word/2010/wordprocessingGroup" xmlns:wpi="http://schemas.microsoft.com/office/word/2010/wordprocessingInk" xmlns:wne="http://schemas.microsoft.com/office/word/2006/wordml" xmlns:wps="http://schemas.microsoft.com/office/word/2010/wordprocessingShape" mc:Ignorable="w14 w15 wp14">
   <w:footnote w:type="separator" w:id="-1">
     <w:p>
       <w:pPr>
@@ -935,7 +1313,7 @@
 </file>
 
 <file path=word/numbering.xml><?xml version="1.0" encoding="utf-8"?>
-<w:numbering xmlns:ve="http://schemas.openxmlformats.org/markup-compatibility/2006" xmlns:o="urn:schemas-microsoft-com:office:office" xmlns:r="http://schemas.openxmlformats.org/officeDocument/2006/relationships" xmlns:m="http://schemas.openxmlformats.org/officeDocument/2006/math" xmlns:v="urn:schemas-microsoft-com:vml" xmlns:wp="http://schemas.openxmlformats.org/drawingml/2006/wordprocessingDrawing" xmlns:w10="urn:schemas-microsoft-com:office:word" xmlns:w="http://schemas.openxmlformats.org/wordprocessingml/2006/main" xmlns:wne="http://schemas.microsoft.com/office/word/2006/wordml">
+<w:numbering xmlns:wpc="http://schemas.microsoft.com/office/word/2010/wordprocessingCanvas" xmlns:mc="http://schemas.openxmlformats.org/markup-compatibility/2006" xmlns:o="urn:schemas-microsoft-com:office:office" xmlns:r="http://schemas.openxmlformats.org/officeDocument/2006/relationships" xmlns:m="http://schemas.openxmlformats.org/officeDocument/2006/math" xmlns:v="urn:schemas-microsoft-com:vml" xmlns:wp14="http://schemas.microsoft.com/office/word/2010/wordprocessingDrawing" xmlns:wp="http://schemas.openxmlformats.org/drawingml/2006/wordprocessingDrawing" xmlns:w10="urn:schemas-microsoft-com:office:word" xmlns:w="http://schemas.openxmlformats.org/wordprocessingml/2006/main" xmlns:w14="http://schemas.microsoft.com/office/word/2010/wordml" xmlns:w15="http://schemas.microsoft.com/office/word/2012/wordml" xmlns:wpg="http://schemas.microsoft.com/office/word/2010/wordprocessingGroup" xmlns:wpi="http://schemas.microsoft.com/office/word/2010/wordprocessingInk" xmlns:wne="http://schemas.microsoft.com/office/word/2006/wordml" xmlns:wps="http://schemas.microsoft.com/office/word/2010/wordprocessingShape" mc:Ignorable="w14 w15 wp14">
   <w:abstractNum w:abstractNumId="0">
     <w:nsid w:val="31327997"/>
     <w:multiLevelType w:val="hybridMultilevel"/>
@@ -1117,7 +1495,7 @@
   <w:abstractNum w:abstractNumId="2">
     <w:nsid w:val="5A2506E9"/>
     <w:multiLevelType w:val="hybridMultilevel"/>
-    <w:tmpl w:val="5E3EE2B4"/>
+    <w:tmpl w:val="F0E89E1A"/>
     <w:lvl w:ilvl="0" w:tplc="0406000F">
       <w:start w:val="1"/>
       <w:numFmt w:val="decimal"/>
@@ -1130,14 +1508,17 @@
         <w:rFonts w:hint="default"/>
       </w:rPr>
     </w:lvl>
-    <w:lvl w:ilvl="1" w:tplc="04060019" w:tentative="1">
-      <w:start w:val="1"/>
-      <w:numFmt w:val="lowerLetter"/>
-      <w:lvlText w:val="%2."/>
+    <w:lvl w:ilvl="1" w:tplc="04060001">
+      <w:start w:val="1"/>
+      <w:numFmt w:val="bullet"/>
+      <w:lvlText w:val=""/>
       <w:lvlJc w:val="left"/>
       <w:pPr>
         <w:ind w:left="1440" w:hanging="360"/>
       </w:pPr>
+      <w:rPr>
+        <w:rFonts w:ascii="Symbol" w:hAnsi="Symbol" w:hint="default"/>
+      </w:rPr>
     </w:lvl>
     <w:lvl w:ilvl="2" w:tplc="0406001B" w:tentative="1">
       <w:start w:val="1"/>
@@ -1308,7 +1689,7 @@
 </file>
 
 <file path=word/styles.xml><?xml version="1.0" encoding="utf-8"?>
-<w:styles xmlns:r="http://schemas.openxmlformats.org/officeDocument/2006/relationships" xmlns:w="http://schemas.openxmlformats.org/wordprocessingml/2006/main">
+<w:styles xmlns:mc="http://schemas.openxmlformats.org/markup-compatibility/2006" xmlns:r="http://schemas.openxmlformats.org/officeDocument/2006/relationships" xmlns:w="http://schemas.openxmlformats.org/wordprocessingml/2006/main" xmlns:w14="http://schemas.microsoft.com/office/word/2010/wordml" xmlns:w15="http://schemas.microsoft.com/office/word/2012/wordml" mc:Ignorable="w14 w15">
   <w:docDefaults>
     <w:rPrDefault>
       <w:rPr>
@@ -1324,144 +1705,378 @@
       </w:pPr>
     </w:pPrDefault>
   </w:docDefaults>
-  <w:latentStyles w:defLockedState="0" w:defUIPriority="99" w:defSemiHidden="1" w:defUnhideWhenUsed="1" w:defQFormat="0" w:count="267">
-    <w:lsdException w:name="Normal" w:semiHidden="0" w:uiPriority="0" w:unhideWhenUsed="0" w:qFormat="1"/>
-    <w:lsdException w:name="heading 1" w:semiHidden="0" w:uiPriority="9" w:unhideWhenUsed="0" w:qFormat="1"/>
-    <w:lsdException w:name="heading 2" w:uiPriority="9" w:qFormat="1"/>
-    <w:lsdException w:name="heading 3" w:uiPriority="9" w:qFormat="1"/>
-    <w:lsdException w:name="heading 4" w:uiPriority="9" w:qFormat="1"/>
-    <w:lsdException w:name="heading 5" w:uiPriority="9" w:qFormat="1"/>
-    <w:lsdException w:name="heading 6" w:uiPriority="9" w:qFormat="1"/>
-    <w:lsdException w:name="heading 7" w:uiPriority="9" w:qFormat="1"/>
-    <w:lsdException w:name="heading 8" w:uiPriority="9" w:qFormat="1"/>
-    <w:lsdException w:name="heading 9" w:uiPriority="9" w:qFormat="1"/>
-    <w:lsdException w:name="toc 1" w:uiPriority="39"/>
-    <w:lsdException w:name="toc 2" w:uiPriority="39"/>
-    <w:lsdException w:name="toc 3" w:uiPriority="39"/>
-    <w:lsdException w:name="toc 4" w:uiPriority="39"/>
-    <w:lsdException w:name="toc 5" w:uiPriority="39"/>
-    <w:lsdException w:name="toc 6" w:uiPriority="39"/>
-    <w:lsdException w:name="toc 7" w:uiPriority="39"/>
-    <w:lsdException w:name="toc 8" w:uiPriority="39"/>
-    <w:lsdException w:name="toc 9" w:uiPriority="39"/>
-    <w:lsdException w:name="caption" w:uiPriority="35" w:qFormat="1"/>
-    <w:lsdException w:name="Title" w:semiHidden="0" w:uiPriority="10" w:unhideWhenUsed="0" w:qFormat="1"/>
-    <w:lsdException w:name="Default Paragraph Font" w:uiPriority="1"/>
-    <w:lsdException w:name="Subtitle" w:semiHidden="0" w:uiPriority="11" w:unhideWhenUsed="0" w:qFormat="1"/>
-    <w:lsdException w:name="Strong" w:semiHidden="0" w:uiPriority="22" w:unhideWhenUsed="0" w:qFormat="1"/>
-    <w:lsdException w:name="Emphasis" w:semiHidden="0" w:uiPriority="20" w:unhideWhenUsed="0" w:qFormat="1"/>
-    <w:lsdException w:name="Table Grid" w:semiHidden="0" w:uiPriority="59" w:unhideWhenUsed="0"/>
-    <w:lsdException w:name="Placeholder Text" w:unhideWhenUsed="0"/>
-    <w:lsdException w:name="No Spacing" w:semiHidden="0" w:uiPriority="1" w:unhideWhenUsed="0" w:qFormat="1"/>
-    <w:lsdException w:name="Light Shading" w:semiHidden="0" w:uiPriority="60" w:unhideWhenUsed="0"/>
-    <w:lsdException w:name="Light List" w:semiHidden="0" w:uiPriority="61" w:unhideWhenUsed="0"/>
-    <w:lsdException w:name="Light Grid" w:semiHidden="0" w:uiPriority="62" w:unhideWhenUsed="0"/>
-    <w:lsdException w:name="Medium Shading 1" w:semiHidden="0" w:uiPriority="63" w:unhideWhenUsed="0"/>
-    <w:lsdException w:name="Medium Shading 2" w:semiHidden="0" w:uiPriority="64" w:unhideWhenUsed="0"/>
-    <w:lsdException w:name="Medium List 1" w:semiHidden="0" w:uiPriority="65" w:unhideWhenUsed="0"/>
-    <w:lsdException w:name="Medium List 2" w:semiHidden="0" w:uiPriority="66" w:unhideWhenUsed="0"/>
-    <w:lsdException w:name="Medium Grid 1" w:semiHidden="0" w:uiPriority="67" w:unhideWhenUsed="0"/>
-    <w:lsdException w:name="Medium Grid 2" w:semiHidden="0" w:uiPriority="68" w:unhideWhenUsed="0"/>
-    <w:lsdException w:name="Medium Grid 3" w:semiHidden="0" w:uiPriority="69" w:unhideWhenUsed="0"/>
-    <w:lsdException w:name="Dark List" w:semiHidden="0" w:uiPriority="70" w:unhideWhenUsed="0"/>
-    <w:lsdException w:name="Colorful Shading" w:semiHidden="0" w:uiPriority="71" w:unhideWhenUsed="0"/>
-    <w:lsdException w:name="Colorful List" w:semiHidden="0" w:uiPriority="72" w:unhideWhenUsed="0"/>
-    <w:lsdException w:name="Colorful Grid" w:semiHidden="0" w:uiPriority="73" w:unhideWhenUsed="0"/>
-    <w:lsdException w:name="Light Shading Accent 1" w:semiHidden="0" w:uiPriority="60" w:unhideWhenUsed="0"/>
-    <w:lsdException w:name="Light List Accent 1" w:semiHidden="0" w:uiPriority="61" w:unhideWhenUsed="0"/>
-    <w:lsdException w:name="Light Grid Accent 1" w:semiHidden="0" w:uiPriority="62" w:unhideWhenUsed="0"/>
-    <w:lsdException w:name="Medium Shading 1 Accent 1" w:semiHidden="0" w:uiPriority="63" w:unhideWhenUsed="0"/>
-    <w:lsdException w:name="Medium Shading 2 Accent 1" w:semiHidden="0" w:uiPriority="64" w:unhideWhenUsed="0"/>
-    <w:lsdException w:name="Medium List 1 Accent 1" w:semiHidden="0" w:uiPriority="65" w:unhideWhenUsed="0"/>
-    <w:lsdException w:name="Revision" w:unhideWhenUsed="0"/>
-    <w:lsdException w:name="List Paragraph" w:semiHidden="0" w:uiPriority="34" w:unhideWhenUsed="0" w:qFormat="1"/>
-    <w:lsdException w:name="Quote" w:semiHidden="0" w:uiPriority="29" w:unhideWhenUsed="0" w:qFormat="1"/>
-    <w:lsdException w:name="Intense Quote" w:semiHidden="0" w:uiPriority="30" w:unhideWhenUsed="0" w:qFormat="1"/>
-    <w:lsdException w:name="Medium List 2 Accent 1" w:semiHidden="0" w:uiPriority="66" w:unhideWhenUsed="0"/>
-    <w:lsdException w:name="Medium Grid 1 Accent 1" w:semiHidden="0" w:uiPriority="67" w:unhideWhenUsed="0"/>
-    <w:lsdException w:name="Medium Grid 2 Accent 1" w:semiHidden="0" w:uiPriority="68" w:unhideWhenUsed="0"/>
-    <w:lsdException w:name="Medium Grid 3 Accent 1" w:semiHidden="0" w:uiPriority="69" w:unhideWhenUsed="0"/>
-    <w:lsdException w:name="Dark List Accent 1" w:semiHidden="0" w:uiPriority="70" w:unhideWhenUsed="0"/>
-    <w:lsdException w:name="Colorful Shading Accent 1" w:semiHidden="0" w:uiPriority="71" w:unhideWhenUsed="0"/>
-    <w:lsdException w:name="Colorful List Accent 1" w:semiHidden="0" w:uiPriority="72" w:unhideWhenUsed="0"/>
-    <w:lsdException w:name="Colorful Grid Accent 1" w:semiHidden="0" w:uiPriority="73" w:unhideWhenUsed="0"/>
-    <w:lsdException w:name="Light Shading Accent 2" w:semiHidden="0" w:uiPriority="60" w:unhideWhenUsed="0"/>
-    <w:lsdException w:name="Light List Accent 2" w:semiHidden="0" w:uiPriority="61" w:unhideWhenUsed="0"/>
-    <w:lsdException w:name="Light Grid Accent 2" w:semiHidden="0" w:uiPriority="62" w:unhideWhenUsed="0"/>
-    <w:lsdException w:name="Medium Shading 1 Accent 2" w:semiHidden="0" w:uiPriority="63" w:unhideWhenUsed="0"/>
-    <w:lsdException w:name="Medium Shading 2 Accent 2" w:semiHidden="0" w:uiPriority="64" w:unhideWhenUsed="0"/>
-    <w:lsdException w:name="Medium List 1 Accent 2" w:semiHidden="0" w:uiPriority="65" w:unhideWhenUsed="0"/>
-    <w:lsdException w:name="Medium List 2 Accent 2" w:semiHidden="0" w:uiPriority="66" w:unhideWhenUsed="0"/>
-    <w:lsdException w:name="Medium Grid 1 Accent 2" w:semiHidden="0" w:uiPriority="67" w:unhideWhenUsed="0"/>
-    <w:lsdException w:name="Medium Grid 2 Accent 2" w:semiHidden="0" w:uiPriority="68" w:unhideWhenUsed="0"/>
-    <w:lsdException w:name="Medium Grid 3 Accent 2" w:semiHidden="0" w:uiPriority="69" w:unhideWhenUsed="0"/>
-    <w:lsdException w:name="Dark List Accent 2" w:semiHidden="0" w:uiPriority="70" w:unhideWhenUsed="0"/>
-    <w:lsdException w:name="Colorful Shading Accent 2" w:semiHidden="0" w:uiPriority="71" w:unhideWhenUsed="0"/>
-    <w:lsdException w:name="Colorful List Accent 2" w:semiHidden="0" w:uiPriority="72" w:unhideWhenUsed="0"/>
-    <w:lsdException w:name="Colorful Grid Accent 2" w:semiHidden="0" w:uiPriority="73" w:unhideWhenUsed="0"/>
-    <w:lsdException w:name="Light Shading Accent 3" w:semiHidden="0" w:uiPriority="60" w:unhideWhenUsed="0"/>
-    <w:lsdException w:name="Light List Accent 3" w:semiHidden="0" w:uiPriority="61" w:unhideWhenUsed="0"/>
-    <w:lsdException w:name="Light Grid Accent 3" w:semiHidden="0" w:uiPriority="62" w:unhideWhenUsed="0"/>
-    <w:lsdException w:name="Medium Shading 1 Accent 3" w:semiHidden="0" w:uiPriority="63" w:unhideWhenUsed="0"/>
-    <w:lsdException w:name="Medium Shading 2 Accent 3" w:semiHidden="0" w:uiPriority="64" w:unhideWhenUsed="0"/>
-    <w:lsdException w:name="Medium List 1 Accent 3" w:semiHidden="0" w:uiPriority="65" w:unhideWhenUsed="0"/>
-    <w:lsdException w:name="Medium List 2 Accent 3" w:semiHidden="0" w:uiPriority="66" w:unhideWhenUsed="0"/>
-    <w:lsdException w:name="Medium Grid 1 Accent 3" w:semiHidden="0" w:uiPriority="67" w:unhideWhenUsed="0"/>
-    <w:lsdException w:name="Medium Grid 2 Accent 3" w:semiHidden="0" w:uiPriority="68" w:unhideWhenUsed="0"/>
-    <w:lsdException w:name="Medium Grid 3 Accent 3" w:semiHidden="0" w:uiPriority="69" w:unhideWhenUsed="0"/>
-    <w:lsdException w:name="Dark List Accent 3" w:semiHidden="0" w:uiPriority="70" w:unhideWhenUsed="0"/>
-    <w:lsdException w:name="Colorful Shading Accent 3" w:semiHidden="0" w:uiPriority="71" w:unhideWhenUsed="0"/>
-    <w:lsdException w:name="Colorful List Accent 3" w:semiHidden="0" w:uiPriority="72" w:unhideWhenUsed="0"/>
-    <w:lsdException w:name="Colorful Grid Accent 3" w:semiHidden="0" w:uiPriority="73" w:unhideWhenUsed="0"/>
-    <w:lsdException w:name="Light Shading Accent 4" w:semiHidden="0" w:uiPriority="60" w:unhideWhenUsed="0"/>
-    <w:lsdException w:name="Light List Accent 4" w:semiHidden="0" w:uiPriority="61" w:unhideWhenUsed="0"/>
-    <w:lsdException w:name="Light Grid Accent 4" w:semiHidden="0" w:uiPriority="62" w:unhideWhenUsed="0"/>
-    <w:lsdException w:name="Medium Shading 1 Accent 4" w:semiHidden="0" w:uiPriority="63" w:unhideWhenUsed="0"/>
-    <w:lsdException w:name="Medium Shading 2 Accent 4" w:semiHidden="0" w:uiPriority="64" w:unhideWhenUsed="0"/>
-    <w:lsdException w:name="Medium List 1 Accent 4" w:semiHidden="0" w:uiPriority="65" w:unhideWhenUsed="0"/>
-    <w:lsdException w:name="Medium List 2 Accent 4" w:semiHidden="0" w:uiPriority="66" w:unhideWhenUsed="0"/>
-    <w:lsdException w:name="Medium Grid 1 Accent 4" w:semiHidden="0" w:uiPriority="67" w:unhideWhenUsed="0"/>
-    <w:lsdException w:name="Medium Grid 2 Accent 4" w:semiHidden="0" w:uiPriority="68" w:unhideWhenUsed="0"/>
-    <w:lsdException w:name="Medium Grid 3 Accent 4" w:semiHidden="0" w:uiPriority="69" w:unhideWhenUsed="0"/>
-    <w:lsdException w:name="Dark List Accent 4" w:semiHidden="0" w:uiPriority="70" w:unhideWhenUsed="0"/>
-    <w:lsdException w:name="Colorful Shading Accent 4" w:semiHidden="0" w:uiPriority="71" w:unhideWhenUsed="0"/>
-    <w:lsdException w:name="Colorful List Accent 4" w:semiHidden="0" w:uiPriority="72" w:unhideWhenUsed="0"/>
-    <w:lsdException w:name="Colorful Grid Accent 4" w:semiHidden="0" w:uiPriority="73" w:unhideWhenUsed="0"/>
-    <w:lsdException w:name="Light Shading Accent 5" w:semiHidden="0" w:uiPriority="60" w:unhideWhenUsed="0"/>
-    <w:lsdException w:name="Light List Accent 5" w:semiHidden="0" w:uiPriority="61" w:unhideWhenUsed="0"/>
-    <w:lsdException w:name="Light Grid Accent 5" w:semiHidden="0" w:uiPriority="62" w:unhideWhenUsed="0"/>
-    <w:lsdException w:name="Medium Shading 1 Accent 5" w:semiHidden="0" w:uiPriority="63" w:unhideWhenUsed="0"/>
-    <w:lsdException w:name="Medium Shading 2 Accent 5" w:semiHidden="0" w:uiPriority="64" w:unhideWhenUsed="0"/>
-    <w:lsdException w:name="Medium List 1 Accent 5" w:semiHidden="0" w:uiPriority="65" w:unhideWhenUsed="0"/>
-    <w:lsdException w:name="Medium List 2 Accent 5" w:semiHidden="0" w:uiPriority="66" w:unhideWhenUsed="0"/>
-    <w:lsdException w:name="Medium Grid 1 Accent 5" w:semiHidden="0" w:uiPriority="67" w:unhideWhenUsed="0"/>
-    <w:lsdException w:name="Medium Grid 2 Accent 5" w:semiHidden="0" w:uiPriority="68" w:unhideWhenUsed="0"/>
-    <w:lsdException w:name="Medium Grid 3 Accent 5" w:semiHidden="0" w:uiPriority="69" w:unhideWhenUsed="0"/>
-    <w:lsdException w:name="Dark List Accent 5" w:semiHidden="0" w:uiPriority="70" w:unhideWhenUsed="0"/>
-    <w:lsdException w:name="Colorful Shading Accent 5" w:semiHidden="0" w:uiPriority="71" w:unhideWhenUsed="0"/>
-    <w:lsdException w:name="Colorful List Accent 5" w:semiHidden="0" w:uiPriority="72" w:unhideWhenUsed="0"/>
-    <w:lsdException w:name="Colorful Grid Accent 5" w:semiHidden="0" w:uiPriority="73" w:unhideWhenUsed="0"/>
-    <w:lsdException w:name="Light Shading Accent 6" w:semiHidden="0" w:uiPriority="60" w:unhideWhenUsed="0"/>
-    <w:lsdException w:name="Light List Accent 6" w:semiHidden="0" w:uiPriority="61" w:unhideWhenUsed="0"/>
-    <w:lsdException w:name="Light Grid Accent 6" w:semiHidden="0" w:uiPriority="62" w:unhideWhenUsed="0"/>
-    <w:lsdException w:name="Medium Shading 1 Accent 6" w:semiHidden="0" w:uiPriority="63" w:unhideWhenUsed="0"/>
-    <w:lsdException w:name="Medium Shading 2 Accent 6" w:semiHidden="0" w:uiPriority="64" w:unhideWhenUsed="0"/>
-    <w:lsdException w:name="Medium List 1 Accent 6" w:semiHidden="0" w:uiPriority="65" w:unhideWhenUsed="0"/>
-    <w:lsdException w:name="Medium List 2 Accent 6" w:semiHidden="0" w:uiPriority="66" w:unhideWhenUsed="0"/>
-    <w:lsdException w:name="Medium Grid 1 Accent 6" w:semiHidden="0" w:uiPriority="67" w:unhideWhenUsed="0"/>
-    <w:lsdException w:name="Medium Grid 2 Accent 6" w:semiHidden="0" w:uiPriority="68" w:unhideWhenUsed="0"/>
-    <w:lsdException w:name="Medium Grid 3 Accent 6" w:semiHidden="0" w:uiPriority="69" w:unhideWhenUsed="0"/>
-    <w:lsdException w:name="Dark List Accent 6" w:semiHidden="0" w:uiPriority="70" w:unhideWhenUsed="0"/>
-    <w:lsdException w:name="Colorful Shading Accent 6" w:semiHidden="0" w:uiPriority="71" w:unhideWhenUsed="0"/>
-    <w:lsdException w:name="Colorful List Accent 6" w:semiHidden="0" w:uiPriority="72" w:unhideWhenUsed="0"/>
-    <w:lsdException w:name="Colorful Grid Accent 6" w:semiHidden="0" w:uiPriority="73" w:unhideWhenUsed="0"/>
-    <w:lsdException w:name="Subtle Emphasis" w:semiHidden="0" w:uiPriority="19" w:unhideWhenUsed="0" w:qFormat="1"/>
-    <w:lsdException w:name="Intense Emphasis" w:semiHidden="0" w:uiPriority="21" w:unhideWhenUsed="0" w:qFormat="1"/>
-    <w:lsdException w:name="Subtle Reference" w:semiHidden="0" w:uiPriority="31" w:unhideWhenUsed="0" w:qFormat="1"/>
-    <w:lsdException w:name="Intense Reference" w:semiHidden="0" w:uiPriority="32" w:unhideWhenUsed="0" w:qFormat="1"/>
-    <w:lsdException w:name="Book Title" w:semiHidden="0" w:uiPriority="33" w:unhideWhenUsed="0" w:qFormat="1"/>
-    <w:lsdException w:name="Bibliography" w:uiPriority="37"/>
-    <w:lsdException w:name="TOC Heading" w:uiPriority="39" w:qFormat="1"/>
+  <w:latentStyles w:defLockedState="0" w:defUIPriority="99" w:defSemiHidden="0" w:defUnhideWhenUsed="0" w:defQFormat="0" w:count="371">
+    <w:lsdException w:name="Normal" w:uiPriority="0" w:qFormat="1"/>
+    <w:lsdException w:name="heading 1" w:uiPriority="9" w:qFormat="1"/>
+    <w:lsdException w:name="heading 2" w:semiHidden="1" w:uiPriority="9" w:unhideWhenUsed="1" w:qFormat="1"/>
+    <w:lsdException w:name="heading 3" w:semiHidden="1" w:uiPriority="9" w:unhideWhenUsed="1" w:qFormat="1"/>
+    <w:lsdException w:name="heading 4" w:semiHidden="1" w:uiPriority="9" w:unhideWhenUsed="1" w:qFormat="1"/>
+    <w:lsdException w:name="heading 5" w:semiHidden="1" w:uiPriority="9" w:unhideWhenUsed="1" w:qFormat="1"/>
+    <w:lsdException w:name="heading 6" w:semiHidden="1" w:uiPriority="9" w:unhideWhenUsed="1" w:qFormat="1"/>
+    <w:lsdException w:name="heading 7" w:semiHidden="1" w:uiPriority="9" w:unhideWhenUsed="1" w:qFormat="1"/>
+    <w:lsdException w:name="heading 8" w:semiHidden="1" w:uiPriority="9" w:unhideWhenUsed="1" w:qFormat="1"/>
+    <w:lsdException w:name="heading 9" w:semiHidden="1" w:uiPriority="9" w:unhideWhenUsed="1" w:qFormat="1"/>
+    <w:lsdException w:name="index 1" w:semiHidden="1" w:unhideWhenUsed="1"/>
+    <w:lsdException w:name="index 2" w:semiHidden="1" w:unhideWhenUsed="1"/>
+    <w:lsdException w:name="index 3" w:semiHidden="1" w:unhideWhenUsed="1"/>
+    <w:lsdException w:name="index 4" w:semiHidden="1" w:unhideWhenUsed="1"/>
+    <w:lsdException w:name="index 5" w:semiHidden="1" w:unhideWhenUsed="1"/>
+    <w:lsdException w:name="index 6" w:semiHidden="1" w:unhideWhenUsed="1"/>
+    <w:lsdException w:name="index 7" w:semiHidden="1" w:unhideWhenUsed="1"/>
+    <w:lsdException w:name="index 8" w:semiHidden="1" w:unhideWhenUsed="1"/>
+    <w:lsdException w:name="index 9" w:semiHidden="1" w:unhideWhenUsed="1"/>
+    <w:lsdException w:name="toc 1" w:semiHidden="1" w:uiPriority="39" w:unhideWhenUsed="1"/>
+    <w:lsdException w:name="toc 2" w:semiHidden="1" w:uiPriority="39" w:unhideWhenUsed="1"/>
+    <w:lsdException w:name="toc 3" w:semiHidden="1" w:uiPriority="39" w:unhideWhenUsed="1"/>
+    <w:lsdException w:name="toc 4" w:semiHidden="1" w:uiPriority="39" w:unhideWhenUsed="1"/>
+    <w:lsdException w:name="toc 5" w:semiHidden="1" w:uiPriority="39" w:unhideWhenUsed="1"/>
+    <w:lsdException w:name="toc 6" w:semiHidden="1" w:uiPriority="39" w:unhideWhenUsed="1"/>
+    <w:lsdException w:name="toc 7" w:semiHidden="1" w:uiPriority="39" w:unhideWhenUsed="1"/>
+    <w:lsdException w:name="toc 8" w:semiHidden="1" w:uiPriority="39" w:unhideWhenUsed="1"/>
+    <w:lsdException w:name="toc 9" w:semiHidden="1" w:uiPriority="39" w:unhideWhenUsed="1"/>
+    <w:lsdException w:name="Normal Indent" w:semiHidden="1" w:unhideWhenUsed="1"/>
+    <w:lsdException w:name="footnote text" w:semiHidden="1" w:unhideWhenUsed="1"/>
+    <w:lsdException w:name="annotation text" w:semiHidden="1" w:unhideWhenUsed="1"/>
+    <w:lsdException w:name="header" w:semiHidden="1" w:unhideWhenUsed="1"/>
+    <w:lsdException w:name="footer" w:semiHidden="1" w:unhideWhenUsed="1"/>
+    <w:lsdException w:name="index heading" w:semiHidden="1" w:unhideWhenUsed="1"/>
+    <w:lsdException w:name="caption" w:semiHidden="1" w:uiPriority="35" w:unhideWhenUsed="1" w:qFormat="1"/>
+    <w:lsdException w:name="table of figures" w:semiHidden="1" w:unhideWhenUsed="1"/>
+    <w:lsdException w:name="envelope address" w:semiHidden="1" w:unhideWhenUsed="1"/>
+    <w:lsdException w:name="envelope return" w:semiHidden="1" w:unhideWhenUsed="1"/>
+    <w:lsdException w:name="footnote reference" w:semiHidden="1" w:unhideWhenUsed="1"/>
+    <w:lsdException w:name="annotation reference" w:semiHidden="1" w:unhideWhenUsed="1"/>
+    <w:lsdException w:name="line number" w:semiHidden="1" w:unhideWhenUsed="1"/>
+    <w:lsdException w:name="page number" w:semiHidden="1" w:unhideWhenUsed="1"/>
+    <w:lsdException w:name="endnote reference" w:semiHidden="1" w:unhideWhenUsed="1"/>
+    <w:lsdException w:name="endnote text" w:semiHidden="1" w:unhideWhenUsed="1"/>
+    <w:lsdException w:name="table of authorities" w:semiHidden="1" w:unhideWhenUsed="1"/>
+    <w:lsdException w:name="macro" w:semiHidden="1" w:unhideWhenUsed="1"/>
+    <w:lsdException w:name="toa heading" w:semiHidden="1" w:unhideWhenUsed="1"/>
+    <w:lsdException w:name="List" w:semiHidden="1" w:unhideWhenUsed="1"/>
+    <w:lsdException w:name="List Bullet" w:semiHidden="1" w:unhideWhenUsed="1"/>
+    <w:lsdException w:name="List Number" w:semiHidden="1" w:unhideWhenUsed="1"/>
+    <w:lsdException w:name="List 2" w:semiHidden="1" w:unhideWhenUsed="1"/>
+    <w:lsdException w:name="List 3" w:semiHidden="1" w:unhideWhenUsed="1"/>
+    <w:lsdException w:name="List 4" w:semiHidden="1" w:unhideWhenUsed="1"/>
+    <w:lsdException w:name="List 5" w:semiHidden="1" w:unhideWhenUsed="1"/>
+    <w:lsdException w:name="List Bullet 2" w:semiHidden="1" w:unhideWhenUsed="1"/>
+    <w:lsdException w:name="List Bullet 3" w:semiHidden="1" w:unhideWhenUsed="1"/>
+    <w:lsdException w:name="List Bullet 4" w:semiHidden="1" w:unhideWhenUsed="1"/>
+    <w:lsdException w:name="List Bullet 5" w:semiHidden="1" w:unhideWhenUsed="1"/>
+    <w:lsdException w:name="List Number 2" w:semiHidden="1" w:unhideWhenUsed="1"/>
+    <w:lsdException w:name="List Number 3" w:semiHidden="1" w:unhideWhenUsed="1"/>
+    <w:lsdException w:name="List Number 4" w:semiHidden="1" w:unhideWhenUsed="1"/>
+    <w:lsdException w:name="List Number 5" w:semiHidden="1" w:unhideWhenUsed="1"/>
+    <w:lsdException w:name="Title" w:uiPriority="10" w:qFormat="1"/>
+    <w:lsdException w:name="Closing" w:semiHidden="1" w:unhideWhenUsed="1"/>
+    <w:lsdException w:name="Signature" w:semiHidden="1" w:unhideWhenUsed="1"/>
+    <w:lsdException w:name="Default Paragraph Font" w:semiHidden="1" w:uiPriority="1" w:unhideWhenUsed="1"/>
+    <w:lsdException w:name="Body Text" w:semiHidden="1" w:unhideWhenUsed="1"/>
+    <w:lsdException w:name="Body Text Indent" w:semiHidden="1" w:unhideWhenUsed="1"/>
+    <w:lsdException w:name="List Continue" w:semiHidden="1" w:unhideWhenUsed="1"/>
+    <w:lsdException w:name="List Continue 2" w:semiHidden="1" w:unhideWhenUsed="1"/>
+    <w:lsdException w:name="List Continue 3" w:semiHidden="1" w:unhideWhenUsed="1"/>
+    <w:lsdException w:name="List Continue 4" w:semiHidden="1" w:unhideWhenUsed="1"/>
+    <w:lsdException w:name="List Continue 5" w:semiHidden="1" w:unhideWhenUsed="1"/>
+    <w:lsdException w:name="Message Header" w:semiHidden="1" w:unhideWhenUsed="1"/>
+    <w:lsdException w:name="Subtitle" w:uiPriority="11" w:qFormat="1"/>
+    <w:lsdException w:name="Salutation" w:semiHidden="1" w:unhideWhenUsed="1"/>
+    <w:lsdException w:name="Date" w:semiHidden="1" w:unhideWhenUsed="1"/>
+    <w:lsdException w:name="Body Text First Indent" w:semiHidden="1" w:unhideWhenUsed="1"/>
+    <w:lsdException w:name="Body Text First Indent 2" w:semiHidden="1" w:unhideWhenUsed="1"/>
+    <w:lsdException w:name="Note Heading" w:semiHidden="1" w:unhideWhenUsed="1"/>
+    <w:lsdException w:name="Body Text 2" w:semiHidden="1" w:unhideWhenUsed="1"/>
+    <w:lsdException w:name="Body Text 3" w:semiHidden="1" w:unhideWhenUsed="1"/>
+    <w:lsdException w:name="Body Text Indent 2" w:semiHidden="1" w:unhideWhenUsed="1"/>
+    <w:lsdException w:name="Body Text Indent 3" w:semiHidden="1" w:unhideWhenUsed="1"/>
+    <w:lsdException w:name="Block Text" w:semiHidden="1" w:unhideWhenUsed="1"/>
+    <w:lsdException w:name="Hyperlink" w:semiHidden="1" w:unhideWhenUsed="1"/>
+    <w:lsdException w:name="FollowedHyperlink" w:semiHidden="1" w:unhideWhenUsed="1"/>
+    <w:lsdException w:name="Strong" w:uiPriority="22" w:qFormat="1"/>
+    <w:lsdException w:name="Emphasis" w:uiPriority="20" w:qFormat="1"/>
+    <w:lsdException w:name="Document Map" w:semiHidden="1" w:unhideWhenUsed="1"/>
+    <w:lsdException w:name="Plain Text" w:semiHidden="1" w:unhideWhenUsed="1"/>
+    <w:lsdException w:name="E-mail Signature" w:semiHidden="1" w:unhideWhenUsed="1"/>
+    <w:lsdException w:name="HTML Top of Form" w:semiHidden="1" w:unhideWhenUsed="1"/>
+    <w:lsdException w:name="HTML Bottom of Form" w:semiHidden="1" w:unhideWhenUsed="1"/>
+    <w:lsdException w:name="Normal (Web)" w:semiHidden="1" w:unhideWhenUsed="1"/>
+    <w:lsdException w:name="HTML Acronym" w:semiHidden="1" w:unhideWhenUsed="1"/>
+    <w:lsdException w:name="HTML Address" w:semiHidden="1" w:unhideWhenUsed="1"/>
+    <w:lsdException w:name="HTML Cite" w:semiHidden="1" w:unhideWhenUsed="1"/>
+    <w:lsdException w:name="HTML Code" w:semiHidden="1" w:unhideWhenUsed="1"/>
+    <w:lsdException w:name="HTML Definition" w:semiHidden="1" w:unhideWhenUsed="1"/>
+    <w:lsdException w:name="HTML Keyboard" w:semiHidden="1" w:unhideWhenUsed="1"/>
+    <w:lsdException w:name="HTML Preformatted" w:semiHidden="1" w:unhideWhenUsed="1"/>
+    <w:lsdException w:name="HTML Sample" w:semiHidden="1" w:unhideWhenUsed="1"/>
+    <w:lsdException w:name="HTML Typewriter" w:semiHidden="1" w:unhideWhenUsed="1"/>
+    <w:lsdException w:name="HTML Variable" w:semiHidden="1" w:unhideWhenUsed="1"/>
+    <w:lsdException w:name="Normal Table" w:semiHidden="1" w:unhideWhenUsed="1"/>
+    <w:lsdException w:name="annotation subject" w:semiHidden="1" w:unhideWhenUsed="1"/>
+    <w:lsdException w:name="No List" w:semiHidden="1" w:unhideWhenUsed="1"/>
+    <w:lsdException w:name="Outline List 1" w:semiHidden="1" w:unhideWhenUsed="1"/>
+    <w:lsdException w:name="Outline List 2" w:semiHidden="1" w:unhideWhenUsed="1"/>
+    <w:lsdException w:name="Outline List 3" w:semiHidden="1" w:unhideWhenUsed="1"/>
+    <w:lsdException w:name="Table Simple 1" w:semiHidden="1" w:unhideWhenUsed="1"/>
+    <w:lsdException w:name="Table Simple 2" w:semiHidden="1" w:unhideWhenUsed="1"/>
+    <w:lsdException w:name="Table Simple 3" w:semiHidden="1" w:unhideWhenUsed="1"/>
+    <w:lsdException w:name="Table Classic 1" w:semiHidden="1" w:unhideWhenUsed="1"/>
+    <w:lsdException w:name="Table Classic 2" w:semiHidden="1" w:unhideWhenUsed="1"/>
+    <w:lsdException w:name="Table Classic 3" w:semiHidden="1" w:unhideWhenUsed="1"/>
+    <w:lsdException w:name="Table Classic 4" w:semiHidden="1" w:unhideWhenUsed="1"/>
+    <w:lsdException w:name="Table Colorful 1" w:semiHidden="1" w:unhideWhenUsed="1"/>
+    <w:lsdException w:name="Table Colorful 2" w:semiHidden="1" w:unhideWhenUsed="1"/>
+    <w:lsdException w:name="Table Colorful 3" w:semiHidden="1" w:unhideWhenUsed="1"/>
+    <w:lsdException w:name="Table Columns 1" w:semiHidden="1" w:unhideWhenUsed="1"/>
+    <w:lsdException w:name="Table Columns 2" w:semiHidden="1" w:unhideWhenUsed="1"/>
+    <w:lsdException w:name="Table Columns 3" w:semiHidden="1" w:unhideWhenUsed="1"/>
+    <w:lsdException w:name="Table Columns 4" w:semiHidden="1" w:unhideWhenUsed="1"/>
+    <w:lsdException w:name="Table Columns 5" w:semiHidden="1" w:unhideWhenUsed="1"/>
+    <w:lsdException w:name="Table Grid 1" w:semiHidden="1" w:unhideWhenUsed="1"/>
+    <w:lsdException w:name="Table Grid 2" w:semiHidden="1" w:unhideWhenUsed="1"/>
+    <w:lsdException w:name="Table Grid 3" w:semiHidden="1" w:unhideWhenUsed="1"/>
+    <w:lsdException w:name="Table Grid 4" w:semiHidden="1" w:unhideWhenUsed="1"/>
+    <w:lsdException w:name="Table Grid 5" w:semiHidden="1" w:unhideWhenUsed="1"/>
+    <w:lsdException w:name="Table Grid 6" w:semiHidden="1" w:unhideWhenUsed="1"/>
+    <w:lsdException w:name="Table Grid 7" w:semiHidden="1" w:unhideWhenUsed="1"/>
+    <w:lsdException w:name="Table Grid 8" w:semiHidden="1" w:unhideWhenUsed="1"/>
+    <w:lsdException w:name="Table List 1" w:semiHidden="1" w:unhideWhenUsed="1"/>
+    <w:lsdException w:name="Table List 2" w:semiHidden="1" w:unhideWhenUsed="1"/>
+    <w:lsdException w:name="Table List 3" w:semiHidden="1" w:unhideWhenUsed="1"/>
+    <w:lsdException w:name="Table List 4" w:semiHidden="1" w:unhideWhenUsed="1"/>
+    <w:lsdException w:name="Table List 5" w:semiHidden="1" w:unhideWhenUsed="1"/>
+    <w:lsdException w:name="Table List 6" w:semiHidden="1" w:unhideWhenUsed="1"/>
+    <w:lsdException w:name="Table List 7" w:semiHidden="1" w:unhideWhenUsed="1"/>
+    <w:lsdException w:name="Table List 8" w:semiHidden="1" w:unhideWhenUsed="1"/>
+    <w:lsdException w:name="Table 3D effects 1" w:semiHidden="1" w:unhideWhenUsed="1"/>
+    <w:lsdException w:name="Table 3D effects 2" w:semiHidden="1" w:unhideWhenUsed="1"/>
+    <w:lsdException w:name="Table 3D effects 3" w:semiHidden="1" w:unhideWhenUsed="1"/>
+    <w:lsdException w:name="Table Contemporary" w:semiHidden="1" w:unhideWhenUsed="1"/>
+    <w:lsdException w:name="Table Elegant" w:semiHidden="1" w:unhideWhenUsed="1"/>
+    <w:lsdException w:name="Table Professional" w:semiHidden="1" w:unhideWhenUsed="1"/>
+    <w:lsdException w:name="Table Subtle 1" w:semiHidden="1" w:unhideWhenUsed="1"/>
+    <w:lsdException w:name="Table Subtle 2" w:semiHidden="1" w:unhideWhenUsed="1"/>
+    <w:lsdException w:name="Table Web 1" w:semiHidden="1" w:unhideWhenUsed="1"/>
+    <w:lsdException w:name="Table Web 2" w:semiHidden="1" w:unhideWhenUsed="1"/>
+    <w:lsdException w:name="Table Web 3" w:semiHidden="1" w:unhideWhenUsed="1"/>
+    <w:lsdException w:name="Balloon Text" w:semiHidden="1" w:unhideWhenUsed="1"/>
+    <w:lsdException w:name="Table Grid" w:uiPriority="59"/>
+    <w:lsdException w:name="Table Theme" w:semiHidden="1" w:unhideWhenUsed="1"/>
+    <w:lsdException w:name="Placeholder Text" w:semiHidden="1"/>
+    <w:lsdException w:name="No Spacing" w:uiPriority="1" w:qFormat="1"/>
+    <w:lsdException w:name="Light Shading" w:uiPriority="60"/>
+    <w:lsdException w:name="Light List" w:uiPriority="61"/>
+    <w:lsdException w:name="Light Grid" w:uiPriority="62"/>
+    <w:lsdException w:name="Medium Shading 1" w:uiPriority="63"/>
+    <w:lsdException w:name="Medium Shading 2" w:uiPriority="64"/>
+    <w:lsdException w:name="Medium List 1" w:uiPriority="65"/>
+    <w:lsdException w:name="Medium List 2" w:uiPriority="66"/>
+    <w:lsdException w:name="Medium Grid 1" w:uiPriority="67"/>
+    <w:lsdException w:name="Medium Grid 2" w:uiPriority="68"/>
+    <w:lsdException w:name="Medium Grid 3" w:uiPriority="69"/>
+    <w:lsdException w:name="Dark List" w:uiPriority="70"/>
+    <w:lsdException w:name="Colorful Shading" w:uiPriority="71"/>
+    <w:lsdException w:name="Colorful List" w:uiPriority="72"/>
+    <w:lsdException w:name="Colorful Grid" w:uiPriority="73"/>
+    <w:lsdException w:name="Light Shading Accent 1" w:uiPriority="60"/>
+    <w:lsdException w:name="Light List Accent 1" w:uiPriority="61"/>
+    <w:lsdException w:name="Light Grid Accent 1" w:uiPriority="62"/>
+    <w:lsdException w:name="Medium Shading 1 Accent 1" w:uiPriority="63"/>
+    <w:lsdException w:name="Medium Shading 2 Accent 1" w:uiPriority="64"/>
+    <w:lsdException w:name="Medium List 1 Accent 1" w:uiPriority="65"/>
+    <w:lsdException w:name="Revision" w:semiHidden="1"/>
+    <w:lsdException w:name="List Paragraph" w:uiPriority="34" w:qFormat="1"/>
+    <w:lsdException w:name="Quote" w:uiPriority="29" w:qFormat="1"/>
+    <w:lsdException w:name="Intense Quote" w:uiPriority="30" w:qFormat="1"/>
+    <w:lsdException w:name="Medium List 2 Accent 1" w:uiPriority="66"/>
+    <w:lsdException w:name="Medium Grid 1 Accent 1" w:uiPriority="67"/>
+    <w:lsdException w:name="Medium Grid 2 Accent 1" w:uiPriority="68"/>
+    <w:lsdException w:name="Medium Grid 3 Accent 1" w:uiPriority="69"/>
+    <w:lsdException w:name="Dark List Accent 1" w:uiPriority="70"/>
+    <w:lsdException w:name="Colorful Shading Accent 1" w:uiPriority="71"/>
+    <w:lsdException w:name="Colorful List Accent 1" w:uiPriority="72"/>
+    <w:lsdException w:name="Colorful Grid Accent 1" w:uiPriority="73"/>
+    <w:lsdException w:name="Light Shading Accent 2" w:uiPriority="60"/>
+    <w:lsdException w:name="Light List Accent 2" w:uiPriority="61"/>
+    <w:lsdException w:name="Light Grid Accent 2" w:uiPriority="62"/>
+    <w:lsdException w:name="Medium Shading 1 Accent 2" w:uiPriority="63"/>
+    <w:lsdException w:name="Medium Shading 2 Accent 2" w:uiPriority="64"/>
+    <w:lsdException w:name="Medium List 1 Accent 2" w:uiPriority="65"/>
+    <w:lsdException w:name="Medium List 2 Accent 2" w:uiPriority="66"/>
+    <w:lsdException w:name="Medium Grid 1 Accent 2" w:uiPriority="67"/>
+    <w:lsdException w:name="Medium Grid 2 Accent 2" w:uiPriority="68"/>
+    <w:lsdException w:name="Medium Grid 3 Accent 2" w:uiPriority="69"/>
+    <w:lsdException w:name="Dark List Accent 2" w:uiPriority="70"/>
+    <w:lsdException w:name="Colorful Shading Accent 2" w:uiPriority="71"/>
+    <w:lsdException w:name="Colorful List Accent 2" w:uiPriority="72"/>
+    <w:lsdException w:name="Colorful Grid Accent 2" w:uiPriority="73"/>
+    <w:lsdException w:name="Light Shading Accent 3" w:uiPriority="60"/>
+    <w:lsdException w:name="Light List Accent 3" w:uiPriority="61"/>
+    <w:lsdException w:name="Light Grid Accent 3" w:uiPriority="62"/>
+    <w:lsdException w:name="Medium Shading 1 Accent 3" w:uiPriority="63"/>
+    <w:lsdException w:name="Medium Shading 2 Accent 3" w:uiPriority="64"/>
+    <w:lsdException w:name="Medium List 1 Accent 3" w:uiPriority="65"/>
+    <w:lsdException w:name="Medium List 2 Accent 3" w:uiPriority="66"/>
+    <w:lsdException w:name="Medium Grid 1 Accent 3" w:uiPriority="67"/>
+    <w:lsdException w:name="Medium Grid 2 Accent 3" w:uiPriority="68"/>
+    <w:lsdException w:name="Medium Grid 3 Accent 3" w:uiPriority="69"/>
+    <w:lsdException w:name="Dark List Accent 3" w:uiPriority="70"/>
+    <w:lsdException w:name="Colorful Shading Accent 3" w:uiPriority="71"/>
+    <w:lsdException w:name="Colorful List Accent 3" w:uiPriority="72"/>
+    <w:lsdException w:name="Colorful Grid Accent 3" w:uiPriority="73"/>
+    <w:lsdException w:name="Light Shading Accent 4" w:uiPriority="60"/>
+    <w:lsdException w:name="Light List Accent 4" w:uiPriority="61"/>
+    <w:lsdException w:name="Light Grid Accent 4" w:uiPriority="62"/>
+    <w:lsdException w:name="Medium Shading 1 Accent 4" w:uiPriority="63"/>
+    <w:lsdException w:name="Medium Shading 2 Accent 4" w:uiPriority="64"/>
+    <w:lsdException w:name="Medium List 1 Accent 4" w:uiPriority="65"/>
+    <w:lsdException w:name="Medium List 2 Accent 4" w:uiPriority="66"/>
+    <w:lsdException w:name="Medium Grid 1 Accent 4" w:uiPriority="67"/>
+    <w:lsdException w:name="Medium Grid 2 Accent 4" w:uiPriority="68"/>
+    <w:lsdException w:name="Medium Grid 3 Accent 4" w:uiPriority="69"/>
+    <w:lsdException w:name="Dark List Accent 4" w:uiPriority="70"/>
+    <w:lsdException w:name="Colorful Shading Accent 4" w:uiPriority="71"/>
+    <w:lsdException w:name="Colorful List Accent 4" w:uiPriority="72"/>
+    <w:lsdException w:name="Colorful Grid Accent 4" w:uiPriority="73"/>
+    <w:lsdException w:name="Light Shading Accent 5" w:uiPriority="60"/>
+    <w:lsdException w:name="Light List Accent 5" w:uiPriority="61"/>
+    <w:lsdException w:name="Light Grid Accent 5" w:uiPriority="62"/>
+    <w:lsdException w:name="Medium Shading 1 Accent 5" w:uiPriority="63"/>
+    <w:lsdException w:name="Medium Shading 2 Accent 5" w:uiPriority="64"/>
+    <w:lsdException w:name="Medium List 1 Accent 5" w:uiPriority="65"/>
+    <w:lsdException w:name="Medium List 2 Accent 5" w:uiPriority="66"/>
+    <w:lsdException w:name="Medium Grid 1 Accent 5" w:uiPriority="67"/>
+    <w:lsdException w:name="Medium Grid 2 Accent 5" w:uiPriority="68"/>
+    <w:lsdException w:name="Medium Grid 3 Accent 5" w:uiPriority="69"/>
+    <w:lsdException w:name="Dark List Accent 5" w:uiPriority="70"/>
+    <w:lsdException w:name="Colorful Shading Accent 5" w:uiPriority="71"/>
+    <w:lsdException w:name="Colorful List Accent 5" w:uiPriority="72"/>
+    <w:lsdException w:name="Colorful Grid Accent 5" w:uiPriority="73"/>
+    <w:lsdException w:name="Light Shading Accent 6" w:uiPriority="60"/>
+    <w:lsdException w:name="Light List Accent 6" w:uiPriority="61"/>
+    <w:lsdException w:name="Light Grid Accent 6" w:uiPriority="62"/>
+    <w:lsdException w:name="Medium Shading 1 Accent 6" w:uiPriority="63"/>
+    <w:lsdException w:name="Medium Shading 2 Accent 6" w:uiPriority="64"/>
+    <w:lsdException w:name="Medium List 1 Accent 6" w:uiPriority="65"/>
+    <w:lsdException w:name="Medium List 2 Accent 6" w:uiPriority="66"/>
+    <w:lsdException w:name="Medium Grid 1 Accent 6" w:uiPriority="67"/>
+    <w:lsdException w:name="Medium Grid 2 Accent 6" w:uiPriority="68"/>
+    <w:lsdException w:name="Medium Grid 3 Accent 6" w:uiPriority="69"/>
+    <w:lsdException w:name="Dark List Accent 6" w:uiPriority="70"/>
+    <w:lsdException w:name="Colorful Shading Accent 6" w:uiPriority="71"/>
+    <w:lsdException w:name="Colorful List Accent 6" w:uiPriority="72"/>
+    <w:lsdException w:name="Colorful Grid Accent 6" w:uiPriority="73"/>
+    <w:lsdException w:name="Subtle Emphasis" w:uiPriority="19" w:qFormat="1"/>
+    <w:lsdException w:name="Intense Emphasis" w:uiPriority="21" w:qFormat="1"/>
+    <w:lsdException w:name="Subtle Reference" w:uiPriority="31" w:qFormat="1"/>
+    <w:lsdException w:name="Intense Reference" w:uiPriority="32" w:qFormat="1"/>
+    <w:lsdException w:name="Book Title" w:uiPriority="33" w:qFormat="1"/>
+    <w:lsdException w:name="Bibliography" w:semiHidden="1" w:uiPriority="37" w:unhideWhenUsed="1"/>
+    <w:lsdException w:name="TOC Heading" w:semiHidden="1" w:uiPriority="39" w:unhideWhenUsed="1" w:qFormat="1"/>
+    <w:lsdException w:name="Plain Table 1" w:uiPriority="41"/>
+    <w:lsdException w:name="Plain Table 2" w:uiPriority="42"/>
+    <w:lsdException w:name="Plain Table 3" w:uiPriority="43"/>
+    <w:lsdException w:name="Plain Table 4" w:uiPriority="44"/>
+    <w:lsdException w:name="Plain Table 5" w:uiPriority="45"/>
+    <w:lsdException w:name="Grid Table Light" w:uiPriority="40"/>
+    <w:lsdException w:name="Grid Table 1 Light" w:uiPriority="46"/>
+    <w:lsdException w:name="Grid Table 2" w:uiPriority="47"/>
+    <w:lsdException w:name="Grid Table 3" w:uiPriority="48"/>
+    <w:lsdException w:name="Grid Table 4" w:uiPriority="49"/>
+    <w:lsdException w:name="Grid Table 5 Dark" w:uiPriority="50"/>
+    <w:lsdException w:name="Grid Table 6 Colorful" w:uiPriority="51"/>
+    <w:lsdException w:name="Grid Table 7 Colorful" w:uiPriority="52"/>
+    <w:lsdException w:name="Grid Table 1 Light Accent 1" w:uiPriority="46"/>
+    <w:lsdException w:name="Grid Table 2 Accent 1" w:uiPriority="47"/>
+    <w:lsdException w:name="Grid Table 3 Accent 1" w:uiPriority="48"/>
+    <w:lsdException w:name="Grid Table 4 Accent 1" w:uiPriority="49"/>
+    <w:lsdException w:name="Grid Table 5 Dark Accent 1" w:uiPriority="50"/>
+    <w:lsdException w:name="Grid Table 6 Colorful Accent 1" w:uiPriority="51"/>
+    <w:lsdException w:name="Grid Table 7 Colorful Accent 1" w:uiPriority="52"/>
+    <w:lsdException w:name="Grid Table 1 Light Accent 2" w:uiPriority="46"/>
+    <w:lsdException w:name="Grid Table 2 Accent 2" w:uiPriority="47"/>
+    <w:lsdException w:name="Grid Table 3 Accent 2" w:uiPriority="48"/>
+    <w:lsdException w:name="Grid Table 4 Accent 2" w:uiPriority="49"/>
+    <w:lsdException w:name="Grid Table 5 Dark Accent 2" w:uiPriority="50"/>
+    <w:lsdException w:name="Grid Table 6 Colorful Accent 2" w:uiPriority="51"/>
+    <w:lsdException w:name="Grid Table 7 Colorful Accent 2" w:uiPriority="52"/>
+    <w:lsdException w:name="Grid Table 1 Light Accent 3" w:uiPriority="46"/>
+    <w:lsdException w:name="Grid Table 2 Accent 3" w:uiPriority="47"/>
+    <w:lsdException w:name="Grid Table 3 Accent 3" w:uiPriority="48"/>
+    <w:lsdException w:name="Grid Table 4 Accent 3" w:uiPriority="49"/>
+    <w:lsdException w:name="Grid Table 5 Dark Accent 3" w:uiPriority="50"/>
+    <w:lsdException w:name="Grid Table 6 Colorful Accent 3" w:uiPriority="51"/>
+    <w:lsdException w:name="Grid Table 7 Colorful Accent 3" w:uiPriority="52"/>
+    <w:lsdException w:name="Grid Table 1 Light Accent 4" w:uiPriority="46"/>
+    <w:lsdException w:name="Grid Table 2 Accent 4" w:uiPriority="47"/>
+    <w:lsdException w:name="Grid Table 3 Accent 4" w:uiPriority="48"/>
+    <w:lsdException w:name="Grid Table 4 Accent 4" w:uiPriority="49"/>
+    <w:lsdException w:name="Grid Table 5 Dark Accent 4" w:uiPriority="50"/>
+    <w:lsdException w:name="Grid Table 6 Colorful Accent 4" w:uiPriority="51"/>
+    <w:lsdException w:name="Grid Table 7 Colorful Accent 4" w:uiPriority="52"/>
+    <w:lsdException w:name="Grid Table 1 Light Accent 5" w:uiPriority="46"/>
+    <w:lsdException w:name="Grid Table 2 Accent 5" w:uiPriority="47"/>
+    <w:lsdException w:name="Grid Table 3 Accent 5" w:uiPriority="48"/>
+    <w:lsdException w:name="Grid Table 4 Accent 5" w:uiPriority="49"/>
+    <w:lsdException w:name="Grid Table 5 Dark Accent 5" w:uiPriority="50"/>
+    <w:lsdException w:name="Grid Table 6 Colorful Accent 5" w:uiPriority="51"/>
+    <w:lsdException w:name="Grid Table 7 Colorful Accent 5" w:uiPriority="52"/>
+    <w:lsdException w:name="Grid Table 1 Light Accent 6" w:uiPriority="46"/>
+    <w:lsdException w:name="Grid Table 2 Accent 6" w:uiPriority="47"/>
+    <w:lsdException w:name="Grid Table 3 Accent 6" w:uiPriority="48"/>
+    <w:lsdException w:name="Grid Table 4 Accent 6" w:uiPriority="49"/>
+    <w:lsdException w:name="Grid Table 5 Dark Accent 6" w:uiPriority="50"/>
+    <w:lsdException w:name="Grid Table 6 Colorful Accent 6" w:uiPriority="51"/>
+    <w:lsdException w:name="Grid Table 7 Colorful Accent 6" w:uiPriority="52"/>
+    <w:lsdException w:name="List Table 1 Light" w:uiPriority="46"/>
+    <w:lsdException w:name="List Table 2" w:uiPriority="47"/>
+    <w:lsdException w:name="List Table 3" w:uiPriority="48"/>
+    <w:lsdException w:name="List Table 4" w:uiPriority="49"/>
+    <w:lsdException w:name="List Table 5 Dark" w:uiPriority="50"/>
+    <w:lsdException w:name="List Table 6 Colorful" w:uiPriority="51"/>
+    <w:lsdException w:name="List Table 7 Colorful" w:uiPriority="52"/>
+    <w:lsdException w:name="List Table 1 Light Accent 1" w:uiPriority="46"/>
+    <w:lsdException w:name="List Table 2 Accent 1" w:uiPriority="47"/>
+    <w:lsdException w:name="List Table 3 Accent 1" w:uiPriority="48"/>
+    <w:lsdException w:name="List Table 4 Accent 1" w:uiPriority="49"/>
+    <w:lsdException w:name="List Table 5 Dark Accent 1" w:uiPriority="50"/>
+    <w:lsdException w:name="List Table 6 Colorful Accent 1" w:uiPriority="51"/>
+    <w:lsdException w:name="List Table 7 Colorful Accent 1" w:uiPriority="52"/>
+    <w:lsdException w:name="List Table 1 Light Accent 2" w:uiPriority="46"/>
+    <w:lsdException w:name="List Table 2 Accent 2" w:uiPriority="47"/>
+    <w:lsdException w:name="List Table 3 Accent 2" w:uiPriority="48"/>
+    <w:lsdException w:name="List Table 4 Accent 2" w:uiPriority="49"/>
+    <w:lsdException w:name="List Table 5 Dark Accent 2" w:uiPriority="50"/>
+    <w:lsdException w:name="List Table 6 Colorful Accent 2" w:uiPriority="51"/>
+    <w:lsdException w:name="List Table 7 Colorful Accent 2" w:uiPriority="52"/>
+    <w:lsdException w:name="List Table 1 Light Accent 3" w:uiPriority="46"/>
+    <w:lsdException w:name="List Table 2 Accent 3" w:uiPriority="47"/>
+    <w:lsdException w:name="List Table 3 Accent 3" w:uiPriority="48"/>
+    <w:lsdException w:name="List Table 4 Accent 3" w:uiPriority="49"/>
+    <w:lsdException w:name="List Table 5 Dark Accent 3" w:uiPriority="50"/>
+    <w:lsdException w:name="List Table 6 Colorful Accent 3" w:uiPriority="51"/>
+    <w:lsdException w:name="List Table 7 Colorful Accent 3" w:uiPriority="52"/>
+    <w:lsdException w:name="List Table 1 Light Accent 4" w:uiPriority="46"/>
+    <w:lsdException w:name="List Table 2 Accent 4" w:uiPriority="47"/>
+    <w:lsdException w:name="List Table 3 Accent 4" w:uiPriority="48"/>
+    <w:lsdException w:name="List Table 4 Accent 4" w:uiPriority="49"/>
+    <w:lsdException w:name="List Table 5 Dark Accent 4" w:uiPriority="50"/>
+    <w:lsdException w:name="List Table 6 Colorful Accent 4" w:uiPriority="51"/>
+    <w:lsdException w:name="List Table 7 Colorful Accent 4" w:uiPriority="52"/>
+    <w:lsdException w:name="List Table 1 Light Accent 5" w:uiPriority="46"/>
+    <w:lsdException w:name="List Table 2 Accent 5" w:uiPriority="47"/>
+    <w:lsdException w:name="List Table 3 Accent 5" w:uiPriority="48"/>
+    <w:lsdException w:name="List Table 4 Accent 5" w:uiPriority="49"/>
+    <w:lsdException w:name="List Table 5 Dark Accent 5" w:uiPriority="50"/>
+    <w:lsdException w:name="List Table 6 Colorful Accent 5" w:uiPriority="51"/>
+    <w:lsdException w:name="List Table 7 Colorful Accent 5" w:uiPriority="52"/>
+    <w:lsdException w:name="List Table 1 Light Accent 6" w:uiPriority="46"/>
+    <w:lsdException w:name="List Table 2 Accent 6" w:uiPriority="47"/>
+    <w:lsdException w:name="List Table 3 Accent 6" w:uiPriority="48"/>
+    <w:lsdException w:name="List Table 4 Accent 6" w:uiPriority="49"/>
+    <w:lsdException w:name="List Table 5 Dark Accent 6" w:uiPriority="50"/>
+    <w:lsdException w:name="List Table 6 Colorful Accent 6" w:uiPriority="51"/>
+    <w:lsdException w:name="List Table 7 Colorful Accent 6" w:uiPriority="52"/>
   </w:latentStyles>
   <w:style w:type="paragraph" w:default="1" w:styleId="Normal">
     <w:name w:val="Normal"/>
@@ -1504,7 +2119,6 @@
     <w:uiPriority w:val="99"/>
     <w:semiHidden/>
     <w:unhideWhenUsed/>
-    <w:qFormat/>
     <w:tblPr>
       <w:tblInd w:w="0" w:type="dxa"/>
       <w:tblCellMar>
@@ -1586,7 +2200,549 @@
     <w:uiPriority w:val="99"/>
     <w:rsid w:val="00377110"/>
   </w:style>
+  <w:style w:type="character" w:styleId="Pladsholdertekst">
+    <w:name w:val="Placeholder Text"/>
+    <w:basedOn w:val="Standardskrifttypeiafsnit"/>
+    <w:uiPriority w:val="99"/>
+    <w:semiHidden/>
+    <w:rsid w:val="0054250C"/>
+    <w:rPr>
+      <w:color w:val="808080"/>
+    </w:rPr>
+  </w:style>
 </w:styles>
+</file>
+
+<file path=word/glossary/document.xml><?xml version="1.0" encoding="utf-8"?>
+<w:glossaryDocument xmlns:wpc="http://schemas.microsoft.com/office/word/2010/wordprocessingCanvas" xmlns:mc="http://schemas.openxmlformats.org/markup-compatibility/2006" xmlns:o="urn:schemas-microsoft-com:office:office" xmlns:r="http://schemas.openxmlformats.org/officeDocument/2006/relationships" xmlns:m="http://schemas.openxmlformats.org/officeDocument/2006/math" xmlns:v="urn:schemas-microsoft-com:vml" xmlns:wp14="http://schemas.microsoft.com/office/word/2010/wordprocessingDrawing" xmlns:wp="http://schemas.openxmlformats.org/drawingml/2006/wordprocessingDrawing" xmlns:w10="urn:schemas-microsoft-com:office:word" xmlns:w="http://schemas.openxmlformats.org/wordprocessingml/2006/main" xmlns:w14="http://schemas.microsoft.com/office/word/2010/wordml" xmlns:w15="http://schemas.microsoft.com/office/word/2012/wordml" xmlns:wpg="http://schemas.microsoft.com/office/word/2010/wordprocessingGroup" xmlns:wpi="http://schemas.microsoft.com/office/word/2010/wordprocessingInk" xmlns:wne="http://schemas.microsoft.com/office/word/2006/wordml" xmlns:wps="http://schemas.microsoft.com/office/word/2010/wordprocessingShape" mc:Ignorable="w14 w15 wp14"/>
+</file>
+
+<file path=word/glossary/fontTable.xml><?xml version="1.0" encoding="utf-8"?>
+<w:fonts xmlns:mc="http://schemas.openxmlformats.org/markup-compatibility/2006" xmlns:r="http://schemas.openxmlformats.org/officeDocument/2006/relationships" xmlns:w="http://schemas.openxmlformats.org/wordprocessingml/2006/main" xmlns:w14="http://schemas.microsoft.com/office/word/2010/wordml" xmlns:w15="http://schemas.microsoft.com/office/word/2012/wordml" mc:Ignorable="w14 w15">
+  <w:font w:name="Times New Roman">
+    <w:panose1 w:val="02020603050405020304"/>
+    <w:charset w:val="00"/>
+    <w:family w:val="roman"/>
+    <w:pitch w:val="variable"/>
+    <w:sig w:usb0="E0002EFF" w:usb1="C0007843" w:usb2="00000009" w:usb3="00000000" w:csb0="000001FF" w:csb1="00000000"/>
+  </w:font>
+  <w:font w:name="Symbol">
+    <w:panose1 w:val="05050102010706020507"/>
+    <w:charset w:val="02"/>
+    <w:family w:val="roman"/>
+    <w:pitch w:val="variable"/>
+    <w:sig w:usb0="00000000" w:usb1="10000000" w:usb2="00000000" w:usb3="00000000" w:csb0="80000000" w:csb1="00000000"/>
+  </w:font>
+  <w:font w:name="Calibri">
+    <w:panose1 w:val="020F0502020204030204"/>
+    <w:charset w:val="00"/>
+    <w:family w:val="swiss"/>
+    <w:pitch w:val="variable"/>
+    <w:sig w:usb0="E00002FF" w:usb1="4000ACFF" w:usb2="00000001" w:usb3="00000000" w:csb0="0000019F" w:csb1="00000000"/>
+  </w:font>
+  <w:font w:name="Cambria">
+    <w:panose1 w:val="02040503050406030204"/>
+    <w:charset w:val="00"/>
+    <w:family w:val="roman"/>
+    <w:pitch w:val="variable"/>
+    <w:sig w:usb0="E00002FF" w:usb1="400004FF" w:usb2="00000000" w:usb3="00000000" w:csb0="0000019F" w:csb1="00000000"/>
+  </w:font>
+  <w:font w:name="Cambria Math">
+    <w:panose1 w:val="02040503050406030204"/>
+    <w:charset w:val="00"/>
+    <w:family w:val="roman"/>
+    <w:pitch w:val="variable"/>
+    <w:sig w:usb0="E00002FF" w:usb1="420024FF" w:usb2="00000000" w:usb3="00000000" w:csb0="0000019F" w:csb1="00000000"/>
+  </w:font>
+  <w:font w:name="Calibri Light">
+    <w:panose1 w:val="020F0302020204030204"/>
+    <w:charset w:val="00"/>
+    <w:family w:val="swiss"/>
+    <w:pitch w:val="variable"/>
+    <w:sig w:usb0="A00002EF" w:usb1="4000207B" w:usb2="00000000" w:usb3="00000000" w:csb0="0000019F" w:csb1="00000000"/>
+  </w:font>
+</w:fonts>
+</file>
+
+<file path=word/glossary/settings.xml><?xml version="1.0" encoding="utf-8"?>
+<w:settings xmlns:mc="http://schemas.openxmlformats.org/markup-compatibility/2006" xmlns:o="urn:schemas-microsoft-com:office:office" xmlns:r="http://schemas.openxmlformats.org/officeDocument/2006/relationships" xmlns:m="http://schemas.openxmlformats.org/officeDocument/2006/math" xmlns:v="urn:schemas-microsoft-com:vml" xmlns:w10="urn:schemas-microsoft-com:office:word" xmlns:w="http://schemas.openxmlformats.org/wordprocessingml/2006/main" xmlns:w14="http://schemas.microsoft.com/office/word/2010/wordml" xmlns:w15="http://schemas.microsoft.com/office/word/2012/wordml" xmlns:sl="http://schemas.openxmlformats.org/schemaLibrary/2006/main" mc:Ignorable="w14 w15">
+  <w:view w:val="normal"/>
+  <w:defaultTabStop w:val="1304"/>
+  <w:hyphenationZone w:val="425"/>
+  <w:characterSpacingControl w:val="doNotCompress"/>
+  <w:compat>
+    <w:useFELayout/>
+    <w:compatSetting w:name="compatibilityMode" w:uri="http://schemas.microsoft.com/office/word" w:val="15"/>
+    <w:compatSetting w:name="overrideTableStyleFontSizeAndJustification" w:uri="http://schemas.microsoft.com/office/word" w:val="1"/>
+    <w:compatSetting w:name="enableOpenTypeFeatures" w:uri="http://schemas.microsoft.com/office/word" w:val="1"/>
+    <w:compatSetting w:name="doNotFlipMirrorIndents" w:uri="http://schemas.microsoft.com/office/word" w:val="1"/>
+    <w:compatSetting w:name="differentiateMultirowTableHeaders" w:uri="http://schemas.microsoft.com/office/word" w:val="1"/>
+  </w:compat>
+  <w:rsids>
+    <w:rsidRoot w:val="00D1338C"/>
+    <w:rsid w:val="00700C41"/>
+    <w:rsid w:val="00D1338C"/>
+  </w:rsids>
+  <m:mathPr>
+    <m:mathFont m:val="Cambria Math"/>
+    <m:brkBin m:val="before"/>
+    <m:brkBinSub m:val="--"/>
+    <m:smallFrac m:val="0"/>
+    <m:dispDef/>
+    <m:lMargin m:val="0"/>
+    <m:rMargin m:val="0"/>
+    <m:defJc m:val="centerGroup"/>
+    <m:wrapIndent m:val="1440"/>
+    <m:intLim m:val="subSup"/>
+    <m:naryLim m:val="undOvr"/>
+  </m:mathPr>
+  <w:themeFontLang w:val="da-DK"/>
+  <w:clrSchemeMapping w:bg1="light1" w:t1="dark1" w:bg2="light2" w:t2="dark2" w:accent1="accent1" w:accent2="accent2" w:accent3="accent3" w:accent4="accent4" w:accent5="accent5" w:accent6="accent6" w:hyperlink="hyperlink" w:followedHyperlink="followedHyperlink"/>
+  <w:decimalSymbol w:val=","/>
+  <w:listSeparator w:val=";"/>
+  <w15:chartTrackingRefBased/>
+</w:settings>
+</file>
+
+<file path=word/glossary/styles.xml><?xml version="1.0" encoding="utf-8"?>
+<w:styles xmlns:mc="http://schemas.openxmlformats.org/markup-compatibility/2006" xmlns:r="http://schemas.openxmlformats.org/officeDocument/2006/relationships" xmlns:w="http://schemas.openxmlformats.org/wordprocessingml/2006/main" xmlns:w14="http://schemas.microsoft.com/office/word/2010/wordml" xmlns:w15="http://schemas.microsoft.com/office/word/2012/wordml" mc:Ignorable="w14 w15">
+  <w:docDefaults>
+    <w:rPrDefault>
+      <w:rPr>
+        <w:rFonts w:asciiTheme="minorHAnsi" w:eastAsiaTheme="minorEastAsia" w:hAnsiTheme="minorHAnsi" w:cstheme="minorBidi"/>
+        <w:sz w:val="22"/>
+        <w:szCs w:val="22"/>
+        <w:lang w:val="da-DK" w:eastAsia="da-DK" w:bidi="ar-SA"/>
+      </w:rPr>
+    </w:rPrDefault>
+    <w:pPrDefault>
+      <w:pPr>
+        <w:spacing w:after="160" w:line="259" w:lineRule="auto"/>
+      </w:pPr>
+    </w:pPrDefault>
+  </w:docDefaults>
+  <w:latentStyles w:defLockedState="0" w:defUIPriority="99" w:defSemiHidden="0" w:defUnhideWhenUsed="0" w:defQFormat="0" w:count="371">
+    <w:lsdException w:name="Normal" w:uiPriority="0" w:qFormat="1"/>
+    <w:lsdException w:name="heading 1" w:uiPriority="9" w:qFormat="1"/>
+    <w:lsdException w:name="heading 2" w:semiHidden="1" w:uiPriority="9" w:unhideWhenUsed="1" w:qFormat="1"/>
+    <w:lsdException w:name="heading 3" w:semiHidden="1" w:uiPriority="9" w:unhideWhenUsed="1" w:qFormat="1"/>
+    <w:lsdException w:name="heading 4" w:semiHidden="1" w:uiPriority="9" w:unhideWhenUsed="1" w:qFormat="1"/>
+    <w:lsdException w:name="heading 5" w:semiHidden="1" w:uiPriority="9" w:unhideWhenUsed="1" w:qFormat="1"/>
+    <w:lsdException w:name="heading 6" w:semiHidden="1" w:uiPriority="9" w:unhideWhenUsed="1" w:qFormat="1"/>
+    <w:lsdException w:name="heading 7" w:semiHidden="1" w:uiPriority="9" w:unhideWhenUsed="1" w:qFormat="1"/>
+    <w:lsdException w:name="heading 8" w:semiHidden="1" w:uiPriority="9" w:unhideWhenUsed="1" w:qFormat="1"/>
+    <w:lsdException w:name="heading 9" w:semiHidden="1" w:uiPriority="9" w:unhideWhenUsed="1" w:qFormat="1"/>
+    <w:lsdException w:name="index 1" w:semiHidden="1" w:unhideWhenUsed="1"/>
+    <w:lsdException w:name="index 2" w:semiHidden="1" w:unhideWhenUsed="1"/>
+    <w:lsdException w:name="index 3" w:semiHidden="1" w:unhideWhenUsed="1"/>
+    <w:lsdException w:name="index 4" w:semiHidden="1" w:unhideWhenUsed="1"/>
+    <w:lsdException w:name="index 5" w:semiHidden="1" w:unhideWhenUsed="1"/>
+    <w:lsdException w:name="index 6" w:semiHidden="1" w:unhideWhenUsed="1"/>
+    <w:lsdException w:name="index 7" w:semiHidden="1" w:unhideWhenUsed="1"/>
+    <w:lsdException w:name="index 8" w:semiHidden="1" w:unhideWhenUsed="1"/>
+    <w:lsdException w:name="index 9" w:semiHidden="1" w:unhideWhenUsed="1"/>
+    <w:lsdException w:name="toc 1" w:semiHidden="1" w:uiPriority="39" w:unhideWhenUsed="1"/>
+    <w:lsdException w:name="toc 2" w:semiHidden="1" w:uiPriority="39" w:unhideWhenUsed="1"/>
+    <w:lsdException w:name="toc 3" w:semiHidden="1" w:uiPriority="39" w:unhideWhenUsed="1"/>
+    <w:lsdException w:name="toc 4" w:semiHidden="1" w:uiPriority="39" w:unhideWhenUsed="1"/>
+    <w:lsdException w:name="toc 5" w:semiHidden="1" w:uiPriority="39" w:unhideWhenUsed="1"/>
+    <w:lsdException w:name="toc 6" w:semiHidden="1" w:uiPriority="39" w:unhideWhenUsed="1"/>
+    <w:lsdException w:name="toc 7" w:semiHidden="1" w:uiPriority="39" w:unhideWhenUsed="1"/>
+    <w:lsdException w:name="toc 8" w:semiHidden="1" w:uiPriority="39" w:unhideWhenUsed="1"/>
+    <w:lsdException w:name="toc 9" w:semiHidden="1" w:uiPriority="39" w:unhideWhenUsed="1"/>
+    <w:lsdException w:name="Normal Indent" w:semiHidden="1" w:unhideWhenUsed="1"/>
+    <w:lsdException w:name="footnote text" w:semiHidden="1" w:unhideWhenUsed="1"/>
+    <w:lsdException w:name="annotation text" w:semiHidden="1" w:unhideWhenUsed="1"/>
+    <w:lsdException w:name="header" w:semiHidden="1" w:unhideWhenUsed="1"/>
+    <w:lsdException w:name="footer" w:semiHidden="1" w:unhideWhenUsed="1"/>
+    <w:lsdException w:name="index heading" w:semiHidden="1" w:unhideWhenUsed="1"/>
+    <w:lsdException w:name="caption" w:semiHidden="1" w:uiPriority="35" w:unhideWhenUsed="1" w:qFormat="1"/>
+    <w:lsdException w:name="table of figures" w:semiHidden="1" w:unhideWhenUsed="1"/>
+    <w:lsdException w:name="envelope address" w:semiHidden="1" w:unhideWhenUsed="1"/>
+    <w:lsdException w:name="envelope return" w:semiHidden="1" w:unhideWhenUsed="1"/>
+    <w:lsdException w:name="footnote reference" w:semiHidden="1" w:unhideWhenUsed="1"/>
+    <w:lsdException w:name="annotation reference" w:semiHidden="1" w:unhideWhenUsed="1"/>
+    <w:lsdException w:name="line number" w:semiHidden="1" w:unhideWhenUsed="1"/>
+    <w:lsdException w:name="page number" w:semiHidden="1" w:unhideWhenUsed="1"/>
+    <w:lsdException w:name="endnote reference" w:semiHidden="1" w:unhideWhenUsed="1"/>
+    <w:lsdException w:name="endnote text" w:semiHidden="1" w:unhideWhenUsed="1"/>
+    <w:lsdException w:name="table of authorities" w:semiHidden="1" w:unhideWhenUsed="1"/>
+    <w:lsdException w:name="macro" w:semiHidden="1" w:unhideWhenUsed="1"/>
+    <w:lsdException w:name="toa heading" w:semiHidden="1" w:unhideWhenUsed="1"/>
+    <w:lsdException w:name="List" w:semiHidden="1" w:unhideWhenUsed="1"/>
+    <w:lsdException w:name="List Bullet" w:semiHidden="1" w:unhideWhenUsed="1"/>
+    <w:lsdException w:name="List Number" w:semiHidden="1" w:unhideWhenUsed="1"/>
+    <w:lsdException w:name="List 2" w:semiHidden="1" w:unhideWhenUsed="1"/>
+    <w:lsdException w:name="List 3" w:semiHidden="1" w:unhideWhenUsed="1"/>
+    <w:lsdException w:name="List 4" w:semiHidden="1" w:unhideWhenUsed="1"/>
+    <w:lsdException w:name="List 5" w:semiHidden="1" w:unhideWhenUsed="1"/>
+    <w:lsdException w:name="List Bullet 2" w:semiHidden="1" w:unhideWhenUsed="1"/>
+    <w:lsdException w:name="List Bullet 3" w:semiHidden="1" w:unhideWhenUsed="1"/>
+    <w:lsdException w:name="List Bullet 4" w:semiHidden="1" w:unhideWhenUsed="1"/>
+    <w:lsdException w:name="List Bullet 5" w:semiHidden="1" w:unhideWhenUsed="1"/>
+    <w:lsdException w:name="List Number 2" w:semiHidden="1" w:unhideWhenUsed="1"/>
+    <w:lsdException w:name="List Number 3" w:semiHidden="1" w:unhideWhenUsed="1"/>
+    <w:lsdException w:name="List Number 4" w:semiHidden="1" w:unhideWhenUsed="1"/>
+    <w:lsdException w:name="List Number 5" w:semiHidden="1" w:unhideWhenUsed="1"/>
+    <w:lsdException w:name="Title" w:uiPriority="10" w:qFormat="1"/>
+    <w:lsdException w:name="Closing" w:semiHidden="1" w:unhideWhenUsed="1"/>
+    <w:lsdException w:name="Signature" w:semiHidden="1" w:unhideWhenUsed="1"/>
+    <w:lsdException w:name="Default Paragraph Font" w:semiHidden="1" w:uiPriority="1" w:unhideWhenUsed="1"/>
+    <w:lsdException w:name="Body Text" w:semiHidden="1" w:unhideWhenUsed="1"/>
+    <w:lsdException w:name="Body Text Indent" w:semiHidden="1" w:unhideWhenUsed="1"/>
+    <w:lsdException w:name="List Continue" w:semiHidden="1" w:unhideWhenUsed="1"/>
+    <w:lsdException w:name="List Continue 2" w:semiHidden="1" w:unhideWhenUsed="1"/>
+    <w:lsdException w:name="List Continue 3" w:semiHidden="1" w:unhideWhenUsed="1"/>
+    <w:lsdException w:name="List Continue 4" w:semiHidden="1" w:unhideWhenUsed="1"/>
+    <w:lsdException w:name="List Continue 5" w:semiHidden="1" w:unhideWhenUsed="1"/>
+    <w:lsdException w:name="Message Header" w:semiHidden="1" w:unhideWhenUsed="1"/>
+    <w:lsdException w:name="Subtitle" w:uiPriority="11" w:qFormat="1"/>
+    <w:lsdException w:name="Salutation" w:semiHidden="1" w:unhideWhenUsed="1"/>
+    <w:lsdException w:name="Date" w:semiHidden="1" w:unhideWhenUsed="1"/>
+    <w:lsdException w:name="Body Text First Indent" w:semiHidden="1" w:unhideWhenUsed="1"/>
+    <w:lsdException w:name="Body Text First Indent 2" w:semiHidden="1" w:unhideWhenUsed="1"/>
+    <w:lsdException w:name="Note Heading" w:semiHidden="1" w:unhideWhenUsed="1"/>
+    <w:lsdException w:name="Body Text 2" w:semiHidden="1" w:unhideWhenUsed="1"/>
+    <w:lsdException w:name="Body Text 3" w:semiHidden="1" w:unhideWhenUsed="1"/>
+    <w:lsdException w:name="Body Text Indent 2" w:semiHidden="1" w:unhideWhenUsed="1"/>
+    <w:lsdException w:name="Body Text Indent 3" w:semiHidden="1" w:unhideWhenUsed="1"/>
+    <w:lsdException w:name="Block Text" w:semiHidden="1" w:unhideWhenUsed="1"/>
+    <w:lsdException w:name="Hyperlink" w:semiHidden="1" w:unhideWhenUsed="1"/>
+    <w:lsdException w:name="FollowedHyperlink" w:semiHidden="1" w:unhideWhenUsed="1"/>
+    <w:lsdException w:name="Strong" w:uiPriority="22" w:qFormat="1"/>
+    <w:lsdException w:name="Emphasis" w:uiPriority="20" w:qFormat="1"/>
+    <w:lsdException w:name="Document Map" w:semiHidden="1" w:unhideWhenUsed="1"/>
+    <w:lsdException w:name="Plain Text" w:semiHidden="1" w:unhideWhenUsed="1"/>
+    <w:lsdException w:name="E-mail Signature" w:semiHidden="1" w:unhideWhenUsed="1"/>
+    <w:lsdException w:name="HTML Top of Form" w:semiHidden="1" w:unhideWhenUsed="1"/>
+    <w:lsdException w:name="HTML Bottom of Form" w:semiHidden="1" w:unhideWhenUsed="1"/>
+    <w:lsdException w:name="Normal (Web)" w:semiHidden="1" w:unhideWhenUsed="1"/>
+    <w:lsdException w:name="HTML Acronym" w:semiHidden="1" w:unhideWhenUsed="1"/>
+    <w:lsdException w:name="HTML Address" w:semiHidden="1" w:unhideWhenUsed="1"/>
+    <w:lsdException w:name="HTML Cite" w:semiHidden="1" w:unhideWhenUsed="1"/>
+    <w:lsdException w:name="HTML Code" w:semiHidden="1" w:unhideWhenUsed="1"/>
+    <w:lsdException w:name="HTML Definition" w:semiHidden="1" w:unhideWhenUsed="1"/>
+    <w:lsdException w:name="HTML Keyboard" w:semiHidden="1" w:unhideWhenUsed="1"/>
+    <w:lsdException w:name="HTML Preformatted" w:semiHidden="1" w:unhideWhenUsed="1"/>
+    <w:lsdException w:name="HTML Sample" w:semiHidden="1" w:unhideWhenUsed="1"/>
+    <w:lsdException w:name="HTML Typewriter" w:semiHidden="1" w:unhideWhenUsed="1"/>
+    <w:lsdException w:name="HTML Variable" w:semiHidden="1" w:unhideWhenUsed="1"/>
+    <w:lsdException w:name="Normal Table" w:semiHidden="1" w:unhideWhenUsed="1"/>
+    <w:lsdException w:name="annotation subject" w:semiHidden="1" w:unhideWhenUsed="1"/>
+    <w:lsdException w:name="No List" w:semiHidden="1" w:unhideWhenUsed="1"/>
+    <w:lsdException w:name="Outline List 1" w:semiHidden="1" w:unhideWhenUsed="1"/>
+    <w:lsdException w:name="Outline List 2" w:semiHidden="1" w:unhideWhenUsed="1"/>
+    <w:lsdException w:name="Outline List 3" w:semiHidden="1" w:unhideWhenUsed="1"/>
+    <w:lsdException w:name="Table Simple 1" w:semiHidden="1" w:unhideWhenUsed="1"/>
+    <w:lsdException w:name="Table Simple 2" w:semiHidden="1" w:unhideWhenUsed="1"/>
+    <w:lsdException w:name="Table Simple 3" w:semiHidden="1" w:unhideWhenUsed="1"/>
+    <w:lsdException w:name="Table Classic 1" w:semiHidden="1" w:unhideWhenUsed="1"/>
+    <w:lsdException w:name="Table Classic 2" w:semiHidden="1" w:unhideWhenUsed="1"/>
+    <w:lsdException w:name="Table Classic 3" w:semiHidden="1" w:unhideWhenUsed="1"/>
+    <w:lsdException w:name="Table Classic 4" w:semiHidden="1" w:unhideWhenUsed="1"/>
+    <w:lsdException w:name="Table Colorful 1" w:semiHidden="1" w:unhideWhenUsed="1"/>
+    <w:lsdException w:name="Table Colorful 2" w:semiHidden="1" w:unhideWhenUsed="1"/>
+    <w:lsdException w:name="Table Colorful 3" w:semiHidden="1" w:unhideWhenUsed="1"/>
+    <w:lsdException w:name="Table Columns 1" w:semiHidden="1" w:unhideWhenUsed="1"/>
+    <w:lsdException w:name="Table Columns 2" w:semiHidden="1" w:unhideWhenUsed="1"/>
+    <w:lsdException w:name="Table Columns 3" w:semiHidden="1" w:unhideWhenUsed="1"/>
+    <w:lsdException w:name="Table Columns 4" w:semiHidden="1" w:unhideWhenUsed="1"/>
+    <w:lsdException w:name="Table Columns 5" w:semiHidden="1" w:unhideWhenUsed="1"/>
+    <w:lsdException w:name="Table Grid 1" w:semiHidden="1" w:unhideWhenUsed="1"/>
+    <w:lsdException w:name="Table Grid 2" w:semiHidden="1" w:unhideWhenUsed="1"/>
+    <w:lsdException w:name="Table Grid 3" w:semiHidden="1" w:unhideWhenUsed="1"/>
+    <w:lsdException w:name="Table Grid 4" w:semiHidden="1" w:unhideWhenUsed="1"/>
+    <w:lsdException w:name="Table Grid 5" w:semiHidden="1" w:unhideWhenUsed="1"/>
+    <w:lsdException w:name="Table Grid 6" w:semiHidden="1" w:unhideWhenUsed="1"/>
+    <w:lsdException w:name="Table Grid 7" w:semiHidden="1" w:unhideWhenUsed="1"/>
+    <w:lsdException w:name="Table Grid 8" w:semiHidden="1" w:unhideWhenUsed="1"/>
+    <w:lsdException w:name="Table List 1" w:semiHidden="1" w:unhideWhenUsed="1"/>
+    <w:lsdException w:name="Table List 2" w:semiHidden="1" w:unhideWhenUsed="1"/>
+    <w:lsdException w:name="Table List 3" w:semiHidden="1" w:unhideWhenUsed="1"/>
+    <w:lsdException w:name="Table List 4" w:semiHidden="1" w:unhideWhenUsed="1"/>
+    <w:lsdException w:name="Table List 5" w:semiHidden="1" w:unhideWhenUsed="1"/>
+    <w:lsdException w:name="Table List 6" w:semiHidden="1" w:unhideWhenUsed="1"/>
+    <w:lsdException w:name="Table List 7" w:semiHidden="1" w:unhideWhenUsed="1"/>
+    <w:lsdException w:name="Table List 8" w:semiHidden="1" w:unhideWhenUsed="1"/>
+    <w:lsdException w:name="Table 3D effects 1" w:semiHidden="1" w:unhideWhenUsed="1"/>
+    <w:lsdException w:name="Table 3D effects 2" w:semiHidden="1" w:unhideWhenUsed="1"/>
+    <w:lsdException w:name="Table 3D effects 3" w:semiHidden="1" w:unhideWhenUsed="1"/>
+    <w:lsdException w:name="Table Contemporary" w:semiHidden="1" w:unhideWhenUsed="1"/>
+    <w:lsdException w:name="Table Elegant" w:semiHidden="1" w:unhideWhenUsed="1"/>
+    <w:lsdException w:name="Table Professional" w:semiHidden="1" w:unhideWhenUsed="1"/>
+    <w:lsdException w:name="Table Subtle 1" w:semiHidden="1" w:unhideWhenUsed="1"/>
+    <w:lsdException w:name="Table Subtle 2" w:semiHidden="1" w:unhideWhenUsed="1"/>
+    <w:lsdException w:name="Table Web 1" w:semiHidden="1" w:unhideWhenUsed="1"/>
+    <w:lsdException w:name="Table Web 2" w:semiHidden="1" w:unhideWhenUsed="1"/>
+    <w:lsdException w:name="Table Web 3" w:semiHidden="1" w:unhideWhenUsed="1"/>
+    <w:lsdException w:name="Balloon Text" w:semiHidden="1" w:unhideWhenUsed="1"/>
+    <w:lsdException w:name="Table Grid" w:uiPriority="39"/>
+    <w:lsdException w:name="Table Theme" w:semiHidden="1" w:unhideWhenUsed="1"/>
+    <w:lsdException w:name="Placeholder Text" w:semiHidden="1"/>
+    <w:lsdException w:name="No Spacing" w:uiPriority="1" w:qFormat="1"/>
+    <w:lsdException w:name="Light Shading" w:uiPriority="60"/>
+    <w:lsdException w:name="Light List" w:uiPriority="61"/>
+    <w:lsdException w:name="Light Grid" w:uiPriority="62"/>
+    <w:lsdException w:name="Medium Shading 1" w:uiPriority="63"/>
+    <w:lsdException w:name="Medium Shading 2" w:uiPriority="64"/>
+    <w:lsdException w:name="Medium List 1" w:uiPriority="65"/>
+    <w:lsdException w:name="Medium List 2" w:uiPriority="66"/>
+    <w:lsdException w:name="Medium Grid 1" w:uiPriority="67"/>
+    <w:lsdException w:name="Medium Grid 2" w:uiPriority="68"/>
+    <w:lsdException w:name="Medium Grid 3" w:uiPriority="69"/>
+    <w:lsdException w:name="Dark List" w:uiPriority="70"/>
+    <w:lsdException w:name="Colorful Shading" w:uiPriority="71"/>
+    <w:lsdException w:name="Colorful List" w:uiPriority="72"/>
+    <w:lsdException w:name="Colorful Grid" w:uiPriority="73"/>
+    <w:lsdException w:name="Light Shading Accent 1" w:uiPriority="60"/>
+    <w:lsdException w:name="Light List Accent 1" w:uiPriority="61"/>
+    <w:lsdException w:name="Light Grid Accent 1" w:uiPriority="62"/>
+    <w:lsdException w:name="Medium Shading 1 Accent 1" w:uiPriority="63"/>
+    <w:lsdException w:name="Medium Shading 2 Accent 1" w:uiPriority="64"/>
+    <w:lsdException w:name="Medium List 1 Accent 1" w:uiPriority="65"/>
+    <w:lsdException w:name="Revision" w:semiHidden="1"/>
+    <w:lsdException w:name="List Paragraph" w:uiPriority="34" w:qFormat="1"/>
+    <w:lsdException w:name="Quote" w:uiPriority="29" w:qFormat="1"/>
+    <w:lsdException w:name="Intense Quote" w:uiPriority="30" w:qFormat="1"/>
+    <w:lsdException w:name="Medium List 2 Accent 1" w:uiPriority="66"/>
+    <w:lsdException w:name="Medium Grid 1 Accent 1" w:uiPriority="67"/>
+    <w:lsdException w:name="Medium Grid 2 Accent 1" w:uiPriority="68"/>
+    <w:lsdException w:name="Medium Grid 3 Accent 1" w:uiPriority="69"/>
+    <w:lsdException w:name="Dark List Accent 1" w:uiPriority="70"/>
+    <w:lsdException w:name="Colorful Shading Accent 1" w:uiPriority="71"/>
+    <w:lsdException w:name="Colorful List Accent 1" w:uiPriority="72"/>
+    <w:lsdException w:name="Colorful Grid Accent 1" w:uiPriority="73"/>
+    <w:lsdException w:name="Light Shading Accent 2" w:uiPriority="60"/>
+    <w:lsdException w:name="Light List Accent 2" w:uiPriority="61"/>
+    <w:lsdException w:name="Light Grid Accent 2" w:uiPriority="62"/>
+    <w:lsdException w:name="Medium Shading 1 Accent 2" w:uiPriority="63"/>
+    <w:lsdException w:name="Medium Shading 2 Accent 2" w:uiPriority="64"/>
+    <w:lsdException w:name="Medium List 1 Accent 2" w:uiPriority="65"/>
+    <w:lsdException w:name="Medium List 2 Accent 2" w:uiPriority="66"/>
+    <w:lsdException w:name="Medium Grid 1 Accent 2" w:uiPriority="67"/>
+    <w:lsdException w:name="Medium Grid 2 Accent 2" w:uiPriority="68"/>
+    <w:lsdException w:name="Medium Grid 3 Accent 2" w:uiPriority="69"/>
+    <w:lsdException w:name="Dark List Accent 2" w:uiPriority="70"/>
+    <w:lsdException w:name="Colorful Shading Accent 2" w:uiPriority="71"/>
+    <w:lsdException w:name="Colorful List Accent 2" w:uiPriority="72"/>
+    <w:lsdException w:name="Colorful Grid Accent 2" w:uiPriority="73"/>
+    <w:lsdException w:name="Light Shading Accent 3" w:uiPriority="60"/>
+    <w:lsdException w:name="Light List Accent 3" w:uiPriority="61"/>
+    <w:lsdException w:name="Light Grid Accent 3" w:uiPriority="62"/>
+    <w:lsdException w:name="Medium Shading 1 Accent 3" w:uiPriority="63"/>
+    <w:lsdException w:name="Medium Shading 2 Accent 3" w:uiPriority="64"/>
+    <w:lsdException w:name="Medium List 1 Accent 3" w:uiPriority="65"/>
+    <w:lsdException w:name="Medium List 2 Accent 3" w:uiPriority="66"/>
+    <w:lsdException w:name="Medium Grid 1 Accent 3" w:uiPriority="67"/>
+    <w:lsdException w:name="Medium Grid 2 Accent 3" w:uiPriority="68"/>
+    <w:lsdException w:name="Medium Grid 3 Accent 3" w:uiPriority="69"/>
+    <w:lsdException w:name="Dark List Accent 3" w:uiPriority="70"/>
+    <w:lsdException w:name="Colorful Shading Accent 3" w:uiPriority="71"/>
+    <w:lsdException w:name="Colorful List Accent 3" w:uiPriority="72"/>
+    <w:lsdException w:name="Colorful Grid Accent 3" w:uiPriority="73"/>
+    <w:lsdException w:name="Light Shading Accent 4" w:uiPriority="60"/>
+    <w:lsdException w:name="Light List Accent 4" w:uiPriority="61"/>
+    <w:lsdException w:name="Light Grid Accent 4" w:uiPriority="62"/>
+    <w:lsdException w:name="Medium Shading 1 Accent 4" w:uiPriority="63"/>
+    <w:lsdException w:name="Medium Shading 2 Accent 4" w:uiPriority="64"/>
+    <w:lsdException w:name="Medium List 1 Accent 4" w:uiPriority="65"/>
+    <w:lsdException w:name="Medium List 2 Accent 4" w:uiPriority="66"/>
+    <w:lsdException w:name="Medium Grid 1 Accent 4" w:uiPriority="67"/>
+    <w:lsdException w:name="Medium Grid 2 Accent 4" w:uiPriority="68"/>
+    <w:lsdException w:name="Medium Grid 3 Accent 4" w:uiPriority="69"/>
+    <w:lsdException w:name="Dark List Accent 4" w:uiPriority="70"/>
+    <w:lsdException w:name="Colorful Shading Accent 4" w:uiPriority="71"/>
+    <w:lsdException w:name="Colorful List Accent 4" w:uiPriority="72"/>
+    <w:lsdException w:name="Colorful Grid Accent 4" w:uiPriority="73"/>
+    <w:lsdException w:name="Light Shading Accent 5" w:uiPriority="60"/>
+    <w:lsdException w:name="Light List Accent 5" w:uiPriority="61"/>
+    <w:lsdException w:name="Light Grid Accent 5" w:uiPriority="62"/>
+    <w:lsdException w:name="Medium Shading 1 Accent 5" w:uiPriority="63"/>
+    <w:lsdException w:name="Medium Shading 2 Accent 5" w:uiPriority="64"/>
+    <w:lsdException w:name="Medium List 1 Accent 5" w:uiPriority="65"/>
+    <w:lsdException w:name="Medium List 2 Accent 5" w:uiPriority="66"/>
+    <w:lsdException w:name="Medium Grid 1 Accent 5" w:uiPriority="67"/>
+    <w:lsdException w:name="Medium Grid 2 Accent 5" w:uiPriority="68"/>
+    <w:lsdException w:name="Medium Grid 3 Accent 5" w:uiPriority="69"/>
+    <w:lsdException w:name="Dark List Accent 5" w:uiPriority="70"/>
+    <w:lsdException w:name="Colorful Shading Accent 5" w:uiPriority="71"/>
+    <w:lsdException w:name="Colorful List Accent 5" w:uiPriority="72"/>
+    <w:lsdException w:name="Colorful Grid Accent 5" w:uiPriority="73"/>
+    <w:lsdException w:name="Light Shading Accent 6" w:uiPriority="60"/>
+    <w:lsdException w:name="Light List Accent 6" w:uiPriority="61"/>
+    <w:lsdException w:name="Light Grid Accent 6" w:uiPriority="62"/>
+    <w:lsdException w:name="Medium Shading 1 Accent 6" w:uiPriority="63"/>
+    <w:lsdException w:name="Medium Shading 2 Accent 6" w:uiPriority="64"/>
+    <w:lsdException w:name="Medium List 1 Accent 6" w:uiPriority="65"/>
+    <w:lsdException w:name="Medium List 2 Accent 6" w:uiPriority="66"/>
+    <w:lsdException w:name="Medium Grid 1 Accent 6" w:uiPriority="67"/>
+    <w:lsdException w:name="Medium Grid 2 Accent 6" w:uiPriority="68"/>
+    <w:lsdException w:name="Medium Grid 3 Accent 6" w:uiPriority="69"/>
+    <w:lsdException w:name="Dark List Accent 6" w:uiPriority="70"/>
+    <w:lsdException w:name="Colorful Shading Accent 6" w:uiPriority="71"/>
+    <w:lsdException w:name="Colorful List Accent 6" w:uiPriority="72"/>
+    <w:lsdException w:name="Colorful Grid Accent 6" w:uiPriority="73"/>
+    <w:lsdException w:name="Subtle Emphasis" w:uiPriority="19" w:qFormat="1"/>
+    <w:lsdException w:name="Intense Emphasis" w:uiPriority="21" w:qFormat="1"/>
+    <w:lsdException w:name="Subtle Reference" w:uiPriority="31" w:qFormat="1"/>
+    <w:lsdException w:name="Intense Reference" w:uiPriority="32" w:qFormat="1"/>
+    <w:lsdException w:name="Book Title" w:uiPriority="33" w:qFormat="1"/>
+    <w:lsdException w:name="Bibliography" w:semiHidden="1" w:uiPriority="37" w:unhideWhenUsed="1"/>
+    <w:lsdException w:name="TOC Heading" w:semiHidden="1" w:uiPriority="39" w:unhideWhenUsed="1" w:qFormat="1"/>
+    <w:lsdException w:name="Plain Table 1" w:uiPriority="41"/>
+    <w:lsdException w:name="Plain Table 2" w:uiPriority="42"/>
+    <w:lsdException w:name="Plain Table 3" w:uiPriority="43"/>
+    <w:lsdException w:name="Plain Table 4" w:uiPriority="44"/>
+    <w:lsdException w:name="Plain Table 5" w:uiPriority="45"/>
+    <w:lsdException w:name="Grid Table Light" w:uiPriority="40"/>
+    <w:lsdException w:name="Grid Table 1 Light" w:uiPriority="46"/>
+    <w:lsdException w:name="Grid Table 2" w:uiPriority="47"/>
+    <w:lsdException w:name="Grid Table 3" w:uiPriority="48"/>
+    <w:lsdException w:name="Grid Table 4" w:uiPriority="49"/>
+    <w:lsdException w:name="Grid Table 5 Dark" w:uiPriority="50"/>
+    <w:lsdException w:name="Grid Table 6 Colorful" w:uiPriority="51"/>
+    <w:lsdException w:name="Grid Table 7 Colorful" w:uiPriority="52"/>
+    <w:lsdException w:name="Grid Table 1 Light Accent 1" w:uiPriority="46"/>
+    <w:lsdException w:name="Grid Table 2 Accent 1" w:uiPriority="47"/>
+    <w:lsdException w:name="Grid Table 3 Accent 1" w:uiPriority="48"/>
+    <w:lsdException w:name="Grid Table 4 Accent 1" w:uiPriority="49"/>
+    <w:lsdException w:name="Grid Table 5 Dark Accent 1" w:uiPriority="50"/>
+    <w:lsdException w:name="Grid Table 6 Colorful Accent 1" w:uiPriority="51"/>
+    <w:lsdException w:name="Grid Table 7 Colorful Accent 1" w:uiPriority="52"/>
+    <w:lsdException w:name="Grid Table 1 Light Accent 2" w:uiPriority="46"/>
+    <w:lsdException w:name="Grid Table 2 Accent 2" w:uiPriority="47"/>
+    <w:lsdException w:name="Grid Table 3 Accent 2" w:uiPriority="48"/>
+    <w:lsdException w:name="Grid Table 4 Accent 2" w:uiPriority="49"/>
+    <w:lsdException w:name="Grid Table 5 Dark Accent 2" w:uiPriority="50"/>
+    <w:lsdException w:name="Grid Table 6 Colorful Accent 2" w:uiPriority="51"/>
+    <w:lsdException w:name="Grid Table 7 Colorful Accent 2" w:uiPriority="52"/>
+    <w:lsdException w:name="Grid Table 1 Light Accent 3" w:uiPriority="46"/>
+    <w:lsdException w:name="Grid Table 2 Accent 3" w:uiPriority="47"/>
+    <w:lsdException w:name="Grid Table 3 Accent 3" w:uiPriority="48"/>
+    <w:lsdException w:name="Grid Table 4 Accent 3" w:uiPriority="49"/>
+    <w:lsdException w:name="Grid Table 5 Dark Accent 3" w:uiPriority="50"/>
+    <w:lsdException w:name="Grid Table 6 Colorful Accent 3" w:uiPriority="51"/>
+    <w:lsdException w:name="Grid Table 7 Colorful Accent 3" w:uiPriority="52"/>
+    <w:lsdException w:name="Grid Table 1 Light Accent 4" w:uiPriority="46"/>
+    <w:lsdException w:name="Grid Table 2 Accent 4" w:uiPriority="47"/>
+    <w:lsdException w:name="Grid Table 3 Accent 4" w:uiPriority="48"/>
+    <w:lsdException w:name="Grid Table 4 Accent 4" w:uiPriority="49"/>
+    <w:lsdException w:name="Grid Table 5 Dark Accent 4" w:uiPriority="50"/>
+    <w:lsdException w:name="Grid Table 6 Colorful Accent 4" w:uiPriority="51"/>
+    <w:lsdException w:name="Grid Table 7 Colorful Accent 4" w:uiPriority="52"/>
+    <w:lsdException w:name="Grid Table 1 Light Accent 5" w:uiPriority="46"/>
+    <w:lsdException w:name="Grid Table 2 Accent 5" w:uiPriority="47"/>
+    <w:lsdException w:name="Grid Table 3 Accent 5" w:uiPriority="48"/>
+    <w:lsdException w:name="Grid Table 4 Accent 5" w:uiPriority="49"/>
+    <w:lsdException w:name="Grid Table 5 Dark Accent 5" w:uiPriority="50"/>
+    <w:lsdException w:name="Grid Table 6 Colorful Accent 5" w:uiPriority="51"/>
+    <w:lsdException w:name="Grid Table 7 Colorful Accent 5" w:uiPriority="52"/>
+    <w:lsdException w:name="Grid Table 1 Light Accent 6" w:uiPriority="46"/>
+    <w:lsdException w:name="Grid Table 2 Accent 6" w:uiPriority="47"/>
+    <w:lsdException w:name="Grid Table 3 Accent 6" w:uiPriority="48"/>
+    <w:lsdException w:name="Grid Table 4 Accent 6" w:uiPriority="49"/>
+    <w:lsdException w:name="Grid Table 5 Dark Accent 6" w:uiPriority="50"/>
+    <w:lsdException w:name="Grid Table 6 Colorful Accent 6" w:uiPriority="51"/>
+    <w:lsdException w:name="Grid Table 7 Colorful Accent 6" w:uiPriority="52"/>
+    <w:lsdException w:name="List Table 1 Light" w:uiPriority="46"/>
+    <w:lsdException w:name="List Table 2" w:uiPriority="47"/>
+    <w:lsdException w:name="List Table 3" w:uiPriority="48"/>
+    <w:lsdException w:name="List Table 4" w:uiPriority="49"/>
+    <w:lsdException w:name="List Table 5 Dark" w:uiPriority="50"/>
+    <w:lsdException w:name="List Table 6 Colorful" w:uiPriority="51"/>
+    <w:lsdException w:name="List Table 7 Colorful" w:uiPriority="52"/>
+    <w:lsdException w:name="List Table 1 Light Accent 1" w:uiPriority="46"/>
+    <w:lsdException w:name="List Table 2 Accent 1" w:uiPriority="47"/>
+    <w:lsdException w:name="List Table 3 Accent 1" w:uiPriority="48"/>
+    <w:lsdException w:name="List Table 4 Accent 1" w:uiPriority="49"/>
+    <w:lsdException w:name="List Table 5 Dark Accent 1" w:uiPriority="50"/>
+    <w:lsdException w:name="List Table 6 Colorful Accent 1" w:uiPriority="51"/>
+    <w:lsdException w:name="List Table 7 Colorful Accent 1" w:uiPriority="52"/>
+    <w:lsdException w:name="List Table 1 Light Accent 2" w:uiPriority="46"/>
+    <w:lsdException w:name="List Table 2 Accent 2" w:uiPriority="47"/>
+    <w:lsdException w:name="List Table 3 Accent 2" w:uiPriority="48"/>
+    <w:lsdException w:name="List Table 4 Accent 2" w:uiPriority="49"/>
+    <w:lsdException w:name="List Table 5 Dark Accent 2" w:uiPriority="50"/>
+    <w:lsdException w:name="List Table 6 Colorful Accent 2" w:uiPriority="51"/>
+    <w:lsdException w:name="List Table 7 Colorful Accent 2" w:uiPriority="52"/>
+    <w:lsdException w:name="List Table 1 Light Accent 3" w:uiPriority="46"/>
+    <w:lsdException w:name="List Table 2 Accent 3" w:uiPriority="47"/>
+    <w:lsdException w:name="List Table 3 Accent 3" w:uiPriority="48"/>
+    <w:lsdException w:name="List Table 4 Accent 3" w:uiPriority="49"/>
+    <w:lsdException w:name="List Table 5 Dark Accent 3" w:uiPriority="50"/>
+    <w:lsdException w:name="List Table 6 Colorful Accent 3" w:uiPriority="51"/>
+    <w:lsdException w:name="List Table 7 Colorful Accent 3" w:uiPriority="52"/>
+    <w:lsdException w:name="List Table 1 Light Accent 4" w:uiPriority="46"/>
+    <w:lsdException w:name="List Table 2 Accent 4" w:uiPriority="47"/>
+    <w:lsdException w:name="List Table 3 Accent 4" w:uiPriority="48"/>
+    <w:lsdException w:name="List Table 4 Accent 4" w:uiPriority="49"/>
+    <w:lsdException w:name="List Table 5 Dark Accent 4" w:uiPriority="50"/>
+    <w:lsdException w:name="List Table 6 Colorful Accent 4" w:uiPriority="51"/>
+    <w:lsdException w:name="List Table 7 Colorful Accent 4" w:uiPriority="52"/>
+    <w:lsdException w:name="List Table 1 Light Accent 5" w:uiPriority="46"/>
+    <w:lsdException w:name="List Table 2 Accent 5" w:uiPriority="47"/>
+    <w:lsdException w:name="List Table 3 Accent 5" w:uiPriority="48"/>
+    <w:lsdException w:name="List Table 4 Accent 5" w:uiPriority="49"/>
+    <w:lsdException w:name="List Table 5 Dark Accent 5" w:uiPriority="50"/>
+    <w:lsdException w:name="List Table 6 Colorful Accent 5" w:uiPriority="51"/>
+    <w:lsdException w:name="List Table 7 Colorful Accent 5" w:uiPriority="52"/>
+    <w:lsdException w:name="List Table 1 Light Accent 6" w:uiPriority="46"/>
+    <w:lsdException w:name="List Table 2 Accent 6" w:uiPriority="47"/>
+    <w:lsdException w:name="List Table 3 Accent 6" w:uiPriority="48"/>
+    <w:lsdException w:name="List Table 4 Accent 6" w:uiPriority="49"/>
+    <w:lsdException w:name="List Table 5 Dark Accent 6" w:uiPriority="50"/>
+    <w:lsdException w:name="List Table 6 Colorful Accent 6" w:uiPriority="51"/>
+    <w:lsdException w:name="List Table 7 Colorful Accent 6" w:uiPriority="52"/>
+  </w:latentStyles>
+  <w:style w:type="paragraph" w:default="1" w:styleId="Normal">
+    <w:name w:val="Normal"/>
+    <w:qFormat/>
+  </w:style>
+  <w:style w:type="character" w:default="1" w:styleId="Standardskrifttypeiafsnit">
+    <w:name w:val="Default Paragraph Font"/>
+    <w:uiPriority w:val="1"/>
+    <w:semiHidden/>
+    <w:unhideWhenUsed/>
+  </w:style>
+  <w:style w:type="table" w:default="1" w:styleId="Tabel-Normal">
+    <w:name w:val="Normal Table"/>
+    <w:uiPriority w:val="99"/>
+    <w:semiHidden/>
+    <w:unhideWhenUsed/>
+    <w:tblPr>
+      <w:tblInd w:w="0" w:type="dxa"/>
+      <w:tblCellMar>
+        <w:top w:w="0" w:type="dxa"/>
+        <w:left w:w="108" w:type="dxa"/>
+        <w:bottom w:w="0" w:type="dxa"/>
+        <w:right w:w="108" w:type="dxa"/>
+      </w:tblCellMar>
+    </w:tblPr>
+  </w:style>
+  <w:style w:type="numbering" w:default="1" w:styleId="Ingenoversigt">
+    <w:name w:val="No List"/>
+    <w:uiPriority w:val="99"/>
+    <w:semiHidden/>
+    <w:unhideWhenUsed/>
+  </w:style>
+  <w:style w:type="character" w:styleId="Pladsholdertekst">
+    <w:name w:val="Placeholder Text"/>
+    <w:basedOn w:val="Standardskrifttypeiafsnit"/>
+    <w:uiPriority w:val="99"/>
+    <w:semiHidden/>
+    <w:rsid w:val="00D1338C"/>
+    <w:rPr>
+      <w:color w:val="808080"/>
+    </w:rPr>
+  </w:style>
+</w:styles>
+</file>
+
+<file path=word/glossary/webSettings.xml><?xml version="1.0" encoding="utf-8"?>
+<w:webSettings xmlns:mc="http://schemas.openxmlformats.org/markup-compatibility/2006" xmlns:r="http://schemas.openxmlformats.org/officeDocument/2006/relationships" xmlns:w="http://schemas.openxmlformats.org/wordprocessingml/2006/main" xmlns:w14="http://schemas.microsoft.com/office/word/2010/wordml" xmlns:w15="http://schemas.microsoft.com/office/word/2012/wordml" mc:Ignorable="w14 w15">
+  <w:optimizeForBrowser/>
+  <w:allowPNG/>
+</w:webSettings>
 </file>
 
 <file path=word/theme/theme1.xml><?xml version="1.0" encoding="utf-8"?>

</xml_diff>